<commit_message>
final cleanup and validation
</commit_message>
<xml_diff>
--- a/design and implementation.docx
+++ b/design and implementation.docx
@@ -604,15 +604,9 @@
         </w:numPr>
         <w:rPr/>
       </w:pPr>
-      <w:bookmarkStart w:id="0" w:name="__DdeLink__170_1385184385"/>
-      <w:r>
-        <w:rPr/>
-        <w:t>get_account_id_from_username($username)</w:t>
-      </w:r>
-      <w:bookmarkEnd w:id="0"/>
-      <w:r>
-        <w:rPr/>
-        <w:t xml:space="preserve"> queries a database. It fetches the account id associated with that username and returns it as a string. This returns an empty string if the username is not found. </w:t>
+      <w:r>
+        <w:rPr/>
+        <w:t xml:space="preserve">get_account_id_from_username($username) queries a database. It fetches the account id associated with that username and returns it as a string. This returns an empty string if the username is not found. </w:t>
       </w:r>
     </w:p>
     <w:p>
@@ -718,6 +712,889 @@
       <w:r>
         <w:rPr/>
         <w:t xml:space="preserve">selects information from the account of a user with username equal to the passed-in username. I the user does not exist, the function passes back an empty string. Otherwise, the function fetches the data with mysql_fetch_row and returns the account id. </w:t>
+      </w:r>
+    </w:p>
+    <w:p>
+      <w:pPr>
+        <w:pStyle w:val="Normal"/>
+        <w:rPr/>
+      </w:pPr>
+      <w:r>
+        <w:rPr/>
+      </w:r>
+    </w:p>
+    <w:p>
+      <w:pPr>
+        <w:pStyle w:val="Normal"/>
+        <w:rPr/>
+      </w:pPr>
+      <w:r>
+        <w:rPr/>
+      </w:r>
+    </w:p>
+    <w:p>
+      <w:pPr>
+        <w:pStyle w:val="Normal"/>
+        <w:rPr/>
+      </w:pPr>
+      <w:r>
+        <w:rPr/>
+      </w:r>
+    </w:p>
+    <w:p>
+      <w:pPr>
+        <w:pStyle w:val="Normal"/>
+        <w:rPr/>
+      </w:pPr>
+      <w:r>
+        <w:rPr/>
+        <w:t>Function: index.php</w:t>
+      </w:r>
+    </w:p>
+    <w:p>
+      <w:pPr>
+        <w:pStyle w:val="Normal"/>
+        <w:rPr/>
+      </w:pPr>
+      <w:r>
+        <w:rPr/>
+        <w:t>index.php is the index file that greets a user navigating to metube. It contains two html buttons, one which lets the user register and another which lets them log in.</w:t>
+      </w:r>
+    </w:p>
+    <w:p>
+      <w:pPr>
+        <w:pStyle w:val="Normal"/>
+        <w:rPr/>
+      </w:pPr>
+      <w:r>
+        <w:rPr/>
+      </w:r>
+    </w:p>
+    <w:p>
+      <w:pPr>
+        <w:pStyle w:val="Normal"/>
+        <w:rPr/>
+      </w:pPr>
+      <w:r>
+        <w:rPr/>
+        <w:t>Implementation: index.php</w:t>
+      </w:r>
+    </w:p>
+    <w:p>
+      <w:pPr>
+        <w:pStyle w:val="Normal"/>
+        <w:rPr/>
+      </w:pPr>
+      <w:r>
+        <w:rPr/>
+        <w:t xml:space="preserve">index.php is just a small collection of html forms. The created buttons redirect the user when clicked on. </w:t>
+      </w:r>
+    </w:p>
+    <w:p>
+      <w:pPr>
+        <w:pStyle w:val="Normal"/>
+        <w:rPr/>
+      </w:pPr>
+      <w:r>
+        <w:rPr/>
+      </w:r>
+    </w:p>
+    <w:p>
+      <w:pPr>
+        <w:pStyle w:val="Normal"/>
+        <w:rPr/>
+      </w:pPr>
+      <w:r>
+        <w:rPr/>
+      </w:r>
+    </w:p>
+    <w:p>
+      <w:pPr>
+        <w:pStyle w:val="Normal"/>
+        <w:rPr/>
+      </w:pPr>
+      <w:r>
+        <w:rPr/>
+      </w:r>
+    </w:p>
+    <w:p>
+      <w:pPr>
+        <w:pStyle w:val="Normal"/>
+        <w:rPr/>
+      </w:pPr>
+      <w:r>
+        <w:rPr/>
+        <w:t>Function: list.php</w:t>
+      </w:r>
+    </w:p>
+    <w:p>
+      <w:pPr>
+        <w:pStyle w:val="Normal"/>
+        <w:rPr/>
+      </w:pPr>
+      <w:r>
+        <w:rPr/>
+        <w:t>list.php allows users to return to browse, create a new playlist whose name cannot be only whitespace, select a list to add the selected media to, add the media to that list, or add that media to their favorites.</w:t>
+      </w:r>
+    </w:p>
+    <w:p>
+      <w:pPr>
+        <w:pStyle w:val="Normal"/>
+        <w:rPr/>
+      </w:pPr>
+      <w:r>
+        <w:rPr/>
+      </w:r>
+    </w:p>
+    <w:p>
+      <w:pPr>
+        <w:pStyle w:val="Normal"/>
+        <w:rPr/>
+      </w:pPr>
+      <w:r>
+        <w:rPr/>
+        <w:t>Implementation: list.php</w:t>
+      </w:r>
+    </w:p>
+    <w:p>
+      <w:pPr>
+        <w:pStyle w:val="Normal"/>
+        <w:rPr/>
+      </w:pPr>
+      <w:r>
+        <w:rPr/>
+        <w:t>list.php will redirect users who are not signed in to the login page by checking to see if $_SESSION[‘username’] is set.</w:t>
+      </w:r>
+    </w:p>
+    <w:p>
+      <w:pPr>
+        <w:pStyle w:val="Normal"/>
+        <w:rPr/>
+      </w:pPr>
+      <w:r>
+        <w:rPr/>
+        <w:t xml:space="preserve">list.php </w:t>
+      </w:r>
+      <w:r>
+        <w:rPr/>
+        <w:t>uses $_POST checking to see if actions have taken place, such as add a new playlist, add to a playlist, or add to favorites.</w:t>
+      </w:r>
+    </w:p>
+    <w:p>
+      <w:pPr>
+        <w:pStyle w:val="Normal"/>
+        <w:numPr>
+          <w:ilvl w:val="0"/>
+          <w:numId w:val="3"/>
+        </w:numPr>
+        <w:rPr/>
+      </w:pPr>
+      <w:r>
+        <w:rPr/>
+        <w:t xml:space="preserve">If $_POST[‘create’] is set, a new playlist is created. The system verifies that the </w:t>
+      </w:r>
+      <w:r>
+        <w:rPr/>
+        <w:t>name is not empty via php back end, gets the largest playlist id via sql query, adds one to that value, and queries the database, creating a new list with the new list id, name, and user’s account id.</w:t>
+      </w:r>
+    </w:p>
+    <w:p>
+      <w:pPr>
+        <w:pStyle w:val="Normal"/>
+        <w:numPr>
+          <w:ilvl w:val="0"/>
+          <w:numId w:val="3"/>
+        </w:numPr>
+        <w:rPr/>
+      </w:pPr>
+      <w:r>
+        <w:rPr/>
+        <w:t>If $_POST[‘addto’] is set, the specified plsylist’s name is retrieved, and that value is used in an sql query. The selected list’s name, id, and new media are inserted via sql query.</w:t>
+      </w:r>
+    </w:p>
+    <w:p>
+      <w:pPr>
+        <w:pStyle w:val="Normal"/>
+        <w:numPr>
+          <w:ilvl w:val="0"/>
+          <w:numId w:val="3"/>
+        </w:numPr>
+        <w:rPr/>
+      </w:pPr>
+      <w:r>
+        <w:rPr/>
+        <w:t xml:space="preserve">If $_POST[‘fav’] is set, </w:t>
+      </w:r>
+      <w:r>
+        <w:rPr/>
+        <w:t xml:space="preserve">the exact same process for ‘addto’ is followed, with the sole exception being the user does not input a list name; that is done for them, and the list is called favorites. If the favorites list does not yet exist, it is created with the same process as ‘create’, again with the sole exception being the list is called “favorites”. </w:t>
+      </w:r>
+    </w:p>
+    <w:p>
+      <w:pPr>
+        <w:pStyle w:val="Normal"/>
+        <w:rPr/>
+      </w:pPr>
+      <w:r>
+        <w:rPr/>
+      </w:r>
+    </w:p>
+    <w:p>
+      <w:pPr>
+        <w:pStyle w:val="Normal"/>
+        <w:rPr/>
+      </w:pPr>
+      <w:r>
+        <w:rPr/>
+        <w:t xml:space="preserve">list.php </w:t>
+      </w:r>
+      <w:r>
+        <w:rPr/>
+        <w:t xml:space="preserve">selects the set of existing lists by querying the database and selecting distinct lists where the user’s account id is in the list. Each list is displayed only once, in a drop-down html form. The drop-down form is generated by fetching all rows through a while loop that continually calls mysql_fetch_row() on the result of the previous database query. </w:t>
+      </w:r>
+    </w:p>
+    <w:p>
+      <w:pPr>
+        <w:pStyle w:val="Normal"/>
+        <w:rPr/>
+      </w:pPr>
+      <w:r>
+        <w:rPr/>
+      </w:r>
+    </w:p>
+    <w:p>
+      <w:pPr>
+        <w:pStyle w:val="Normal"/>
+        <w:rPr/>
+      </w:pPr>
+      <w:r>
+        <w:rPr/>
+      </w:r>
+    </w:p>
+    <w:p>
+      <w:pPr>
+        <w:pStyle w:val="Normal"/>
+        <w:rPr/>
+      </w:pPr>
+      <w:r>
+        <w:rPr/>
+      </w:r>
+    </w:p>
+    <w:p>
+      <w:pPr>
+        <w:pStyle w:val="Normal"/>
+        <w:rPr/>
+      </w:pPr>
+      <w:r>
+        <w:rPr/>
+        <w:t>Function: login.php</w:t>
+      </w:r>
+    </w:p>
+    <w:p>
+      <w:pPr>
+        <w:pStyle w:val="Normal"/>
+        <w:rPr/>
+      </w:pPr>
+      <w:r>
+        <w:rPr/>
+        <w:t>login.php allows the user to log in. it has a field for username and a field for password, as well as a login and a reset button. The reset button clears input. When a correct username and password are entered, the user is logged in and redirected to the browse page; in all other situations, the user is alerted of the error that prevented them from logging in.</w:t>
+      </w:r>
+    </w:p>
+    <w:p>
+      <w:pPr>
+        <w:pStyle w:val="Normal"/>
+        <w:rPr/>
+      </w:pPr>
+      <w:r>
+        <w:rPr/>
+      </w:r>
+    </w:p>
+    <w:p>
+      <w:pPr>
+        <w:pStyle w:val="Normal"/>
+        <w:rPr/>
+      </w:pPr>
+      <w:r>
+        <w:rPr/>
+        <w:t>Implementation: login.php</w:t>
+      </w:r>
+    </w:p>
+    <w:p>
+      <w:pPr>
+        <w:pStyle w:val="Normal"/>
+        <w:rPr/>
+      </w:pPr>
+      <w:r>
+        <w:rPr/>
+        <w:t xml:space="preserve">login.php uses an html form to gather the username and password data. </w:t>
+      </w:r>
+    </w:p>
+    <w:p>
+      <w:pPr>
+        <w:pStyle w:val="Normal"/>
+        <w:rPr/>
+      </w:pPr>
+      <w:r>
+        <w:rPr/>
+        <w:t xml:space="preserve">login.php uses the $_POST method to get information from the html form. It verifies that the username and password fields are not blank, throwing an error message if they are. Upon successful entry, login.php calls user_pass_check() from function.php. If successful, the $_SESSION variable is set to their username and password. </w:t>
+      </w:r>
+      <w:r>
+        <w:rPr/>
+        <w:t xml:space="preserve">The user is then redirected to the browse page. </w:t>
+      </w:r>
+    </w:p>
+    <w:p>
+      <w:pPr>
+        <w:pStyle w:val="Normal"/>
+        <w:rPr/>
+      </w:pPr>
+      <w:r>
+        <w:rPr/>
+      </w:r>
+    </w:p>
+    <w:p>
+      <w:pPr>
+        <w:pStyle w:val="Normal"/>
+        <w:rPr/>
+      </w:pPr>
+      <w:r>
+        <w:rPr/>
+      </w:r>
+    </w:p>
+    <w:p>
+      <w:pPr>
+        <w:pStyle w:val="Normal"/>
+        <w:rPr/>
+      </w:pPr>
+      <w:r>
+        <w:rPr/>
+      </w:r>
+    </w:p>
+    <w:p>
+      <w:pPr>
+        <w:pStyle w:val="Normal"/>
+        <w:rPr/>
+      </w:pPr>
+      <w:r>
+        <w:rPr/>
+        <w:t>Function: media_download_process.php</w:t>
+      </w:r>
+    </w:p>
+    <w:p>
+      <w:pPr>
+        <w:pStyle w:val="Normal"/>
+        <w:rPr/>
+      </w:pPr>
+      <w:r>
+        <w:rPr/>
+        <w:t>this function is deprecated. It is not used.</w:t>
+      </w:r>
+    </w:p>
+    <w:p>
+      <w:pPr>
+        <w:pStyle w:val="Normal"/>
+        <w:rPr/>
+      </w:pPr>
+      <w:r>
+        <w:rPr/>
+      </w:r>
+    </w:p>
+    <w:p>
+      <w:pPr>
+        <w:pStyle w:val="Normal"/>
+        <w:rPr/>
+      </w:pPr>
+      <w:r>
+        <w:rPr/>
+        <w:t>Implementation: media_download_process.php</w:t>
+      </w:r>
+    </w:p>
+    <w:p>
+      <w:pPr>
+        <w:pStyle w:val="Normal"/>
+        <w:rPr/>
+      </w:pPr>
+      <w:r>
+        <w:rPr/>
+        <w:t>this function is deprecated. It is not used.</w:t>
+      </w:r>
+    </w:p>
+    <w:p>
+      <w:pPr>
+        <w:pStyle w:val="Normal"/>
+        <w:rPr/>
+      </w:pPr>
+      <w:r>
+        <w:rPr/>
+      </w:r>
+    </w:p>
+    <w:p>
+      <w:pPr>
+        <w:pStyle w:val="Normal"/>
+        <w:rPr/>
+      </w:pPr>
+      <w:r>
+        <w:rPr/>
+      </w:r>
+    </w:p>
+    <w:p>
+      <w:pPr>
+        <w:pStyle w:val="Normal"/>
+        <w:rPr/>
+      </w:pPr>
+      <w:r>
+        <w:rPr/>
+      </w:r>
+    </w:p>
+    <w:p>
+      <w:pPr>
+        <w:pStyle w:val="Normal"/>
+        <w:rPr/>
+      </w:pPr>
+      <w:r>
+        <w:rPr/>
+        <w:t>Function: media_upload_process.php</w:t>
+      </w:r>
+    </w:p>
+    <w:p>
+      <w:pPr>
+        <w:pStyle w:val="Normal"/>
+        <w:rPr/>
+      </w:pPr>
+      <w:r>
+        <w:rPr/>
+        <w:t xml:space="preserve">This page processes the user’s upload, handling any keywords they included. It does not have any elements that are displayed to the user. </w:t>
+      </w:r>
+    </w:p>
+    <w:p>
+      <w:pPr>
+        <w:pStyle w:val="Normal"/>
+        <w:rPr/>
+      </w:pPr>
+      <w:r>
+        <w:rPr/>
+      </w:r>
+    </w:p>
+    <w:p>
+      <w:pPr>
+        <w:pStyle w:val="Normal"/>
+        <w:rPr/>
+      </w:pPr>
+      <w:r>
+        <w:rPr/>
+        <w:t>Implementation: media_upload_process.php</w:t>
+      </w:r>
+    </w:p>
+    <w:p>
+      <w:pPr>
+        <w:pStyle w:val="Normal"/>
+        <w:rPr/>
+      </w:pPr>
+      <w:r>
+        <w:rPr/>
+        <w:t xml:space="preserve">media_upload_process.php first checks to see if an uploads folder exists, and then if a subfolder for the user doing the uploading exists. If these do not exist, it creates them. </w:t>
+      </w:r>
+    </w:p>
+    <w:p>
+      <w:pPr>
+        <w:pStyle w:val="Normal"/>
+        <w:rPr/>
+      </w:pPr>
+      <w:r>
+        <w:rPr/>
+        <w:t xml:space="preserve">media_upload_process.php uploads the file to the proper folder once the folder is found, and then makes an entry into the mysql media table. It inputs the filename, the file type, the path, the account id of the uploader, and the upload time. Name, type, and path are all found in the file metadata. Path is found by appending the filename to the name of the folder and subfolder the file is stored in. Account id of the uploader is found by checking the $_SESSION[‘account_id’] variable. Current time is sent with the CURRENT_TIMESTAMP variable. Media id and last access time are automatically set by the database. Views are initialized to 0 automatically. </w:t>
+      </w:r>
+    </w:p>
+    <w:p>
+      <w:pPr>
+        <w:pStyle w:val="Normal"/>
+        <w:rPr/>
+      </w:pPr>
+      <w:r>
+        <w:rPr/>
+      </w:r>
+    </w:p>
+    <w:p>
+      <w:pPr>
+        <w:pStyle w:val="Normal"/>
+        <w:rPr/>
+      </w:pPr>
+      <w:r>
+        <w:rPr/>
+        <w:t xml:space="preserve">media_upload_process.php processes keywords by first ensuring they are not empty or all whitespace with ctype_space(). They are then exploded into a list of words with explode(). For each of these words, an entry is made into the media_metadata table via php, storing the media id and the keyword itself. </w:t>
+      </w:r>
+    </w:p>
+    <w:p>
+      <w:pPr>
+        <w:pStyle w:val="Normal"/>
+        <w:rPr/>
+      </w:pPr>
+      <w:r>
+        <w:rPr/>
+      </w:r>
+    </w:p>
+    <w:p>
+      <w:pPr>
+        <w:pStyle w:val="Normal"/>
+        <w:rPr/>
+      </w:pPr>
+      <w:r>
+        <w:rPr/>
+      </w:r>
+    </w:p>
+    <w:p>
+      <w:pPr>
+        <w:pStyle w:val="Normal"/>
+        <w:rPr/>
+      </w:pPr>
+      <w:r>
+        <w:rPr/>
+      </w:r>
+    </w:p>
+    <w:p>
+      <w:pPr>
+        <w:pStyle w:val="Normal"/>
+        <w:rPr/>
+      </w:pPr>
+      <w:r>
+        <w:rPr/>
+        <w:t>Function: media_upload.php</w:t>
+      </w:r>
+    </w:p>
+    <w:p>
+      <w:pPr>
+        <w:pStyle w:val="Normal"/>
+        <w:rPr/>
+      </w:pPr>
+      <w:r>
+        <w:rPr/>
+        <w:t xml:space="preserve">media_upload.php lets users upload files up to 10Mb in size, and input keywords for the files, as well. Users can choose a file, click “upload” to upload it and any keywords, and input keywords or leave the keyword entry field blank. The file will be uploaded, a media entry will be added to the media table, and the keywords will be added to the media_metadata table. </w:t>
+      </w:r>
+    </w:p>
+    <w:p>
+      <w:pPr>
+        <w:pStyle w:val="Normal"/>
+        <w:rPr/>
+      </w:pPr>
+      <w:r>
+        <w:rPr/>
+      </w:r>
+    </w:p>
+    <w:p>
+      <w:pPr>
+        <w:pStyle w:val="Normal"/>
+        <w:rPr/>
+      </w:pPr>
+      <w:r>
+        <w:rPr/>
+        <w:t>Implementation: media_upload.php</w:t>
+      </w:r>
+    </w:p>
+    <w:p>
+      <w:pPr>
+        <w:pStyle w:val="Normal"/>
+        <w:rPr/>
+      </w:pPr>
+      <w:r>
+        <w:rPr/>
+        <w:t>media_upload.php redirects users who are not logged in to the login page if the $_SESSION[‘username’] variable is not set.</w:t>
+      </w:r>
+    </w:p>
+    <w:p>
+      <w:pPr>
+        <w:pStyle w:val="Normal"/>
+        <w:rPr/>
+      </w:pPr>
+      <w:r>
+        <w:rPr/>
+      </w:r>
+    </w:p>
+    <w:p>
+      <w:pPr>
+        <w:pStyle w:val="Normal"/>
+        <w:rPr/>
+      </w:pPr>
+      <w:r>
+        <w:rPr/>
+        <w:t xml:space="preserve">media_upload.php uses an html form to accept file input and keyword input. When the file is submitted, it is sent to media_upload_process.php for uploading, along with the contents of the keyword field. Empty uploads will not be processed, and their keywords will not be processed, either. </w:t>
+      </w:r>
+    </w:p>
+    <w:p>
+      <w:pPr>
+        <w:pStyle w:val="Normal"/>
+        <w:rPr/>
+      </w:pPr>
+      <w:r>
+        <w:rPr/>
+      </w:r>
+    </w:p>
+    <w:p>
+      <w:pPr>
+        <w:pStyle w:val="Normal"/>
+        <w:rPr/>
+      </w:pPr>
+      <w:r>
+        <w:rPr/>
+      </w:r>
+    </w:p>
+    <w:p>
+      <w:pPr>
+        <w:pStyle w:val="Normal"/>
+        <w:rPr/>
+      </w:pPr>
+      <w:r>
+        <w:rPr/>
+      </w:r>
+    </w:p>
+    <w:p>
+      <w:pPr>
+        <w:pStyle w:val="Normal"/>
+        <w:rPr/>
+      </w:pPr>
+      <w:r>
+        <w:rPr/>
+        <w:t>Function: media.php</w:t>
+      </w:r>
+    </w:p>
+    <w:p>
+      <w:pPr>
+        <w:pStyle w:val="Normal"/>
+        <w:rPr/>
+      </w:pPr>
+      <w:r>
+        <w:rPr/>
+        <w:t xml:space="preserve">media.php lets the user view the selected media. It displays the file name, the upload date, the view count, and a download link, as well as the file itself and a comment section. If the file is not an image or a video, it will display an error message saying the file is not supported. </w:t>
+      </w:r>
+    </w:p>
+    <w:p>
+      <w:pPr>
+        <w:pStyle w:val="Normal"/>
+        <w:rPr/>
+      </w:pPr>
+      <w:r>
+        <w:rPr/>
+      </w:r>
+    </w:p>
+    <w:p>
+      <w:pPr>
+        <w:pStyle w:val="Normal"/>
+        <w:rPr/>
+      </w:pPr>
+      <w:r>
+        <w:rPr/>
+        <w:t>Implementation: media.php</w:t>
+      </w:r>
+    </w:p>
+    <w:p>
+      <w:pPr>
+        <w:pStyle w:val="Normal"/>
+        <w:rPr/>
+      </w:pPr>
+      <w:r>
+        <w:rPr/>
+        <w:t xml:space="preserve">media.php queries a database to retrieve information about the picture’s name, upload time, and views, as well as file path. These are all displayed at the top of the picture via html. </w:t>
+      </w:r>
+    </w:p>
+    <w:p>
+      <w:pPr>
+        <w:pStyle w:val="Normal"/>
+        <w:rPr/>
+      </w:pPr>
+      <w:r>
+        <w:rPr/>
+      </w:r>
+    </w:p>
+    <w:p>
+      <w:pPr>
+        <w:pStyle w:val="Normal"/>
+        <w:rPr/>
+      </w:pPr>
+      <w:r>
+        <w:rPr/>
+        <w:t xml:space="preserve">media.php checks the file type by checking for the substring “image” or “video” with the substr() command. </w:t>
+      </w:r>
+    </w:p>
+    <w:p>
+      <w:pPr>
+        <w:pStyle w:val="Normal"/>
+        <w:numPr>
+          <w:ilvl w:val="0"/>
+          <w:numId w:val="4"/>
+        </w:numPr>
+        <w:rPr/>
+      </w:pPr>
+      <w:r>
+        <w:rPr/>
+        <w:t xml:space="preserve">If it is an image, it displays the image with the &lt;img src&gt; tag, where the source is the file’s path. </w:t>
+      </w:r>
+    </w:p>
+    <w:p>
+      <w:pPr>
+        <w:pStyle w:val="Normal"/>
+        <w:numPr>
+          <w:ilvl w:val="0"/>
+          <w:numId w:val="4"/>
+        </w:numPr>
+        <w:rPr/>
+      </w:pPr>
+      <w:r>
+        <w:rPr/>
+        <w:t xml:space="preserve">If it is a video, it displays the video with the &lt;video&gt; tag, and a &lt;source src&gt; tag inside of it, which also points to the file’s path. </w:t>
+      </w:r>
+    </w:p>
+    <w:p>
+      <w:pPr>
+        <w:pStyle w:val="Normal"/>
+        <w:numPr>
+          <w:ilvl w:val="0"/>
+          <w:numId w:val="4"/>
+        </w:numPr>
+        <w:rPr/>
+      </w:pPr>
+      <w:r>
+        <w:rPr/>
+        <w:t xml:space="preserve">If it is not an image or a video, it is unsupported: the browser will alert the user that the media cannot be displayed. </w:t>
+      </w:r>
+    </w:p>
+    <w:p>
+      <w:pPr>
+        <w:pStyle w:val="Normal"/>
+        <w:rPr/>
+      </w:pPr>
+      <w:r>
+        <w:rPr/>
+      </w:r>
+    </w:p>
+    <w:p>
+      <w:pPr>
+        <w:pStyle w:val="Normal"/>
+        <w:rPr/>
+      </w:pPr>
+      <w:r>
+        <w:rPr/>
+        <w:t xml:space="preserve">media.php supports comments via a textbox below the media. Non-empty comments that are entered will be processed by the media page by checking if $_POST[‘submit’] is set. After using php to validate that the string is nonempty and not all whitespace, the comment is sent to the comments table, with media id, user id, and comment, gathered with $_GET[‘id’], $_SESSION[‘account_id’], and $_POST[‘comment’], respectively. </w:t>
+      </w:r>
+    </w:p>
+    <w:p>
+      <w:pPr>
+        <w:pStyle w:val="Normal"/>
+        <w:rPr/>
+      </w:pPr>
+      <w:r>
+        <w:rPr/>
+        <w:t xml:space="preserve">If the comment is empty or all white space, it returns an error and does not submit the comment. </w:t>
+      </w:r>
+    </w:p>
+    <w:p>
+      <w:pPr>
+        <w:pStyle w:val="Normal"/>
+        <w:rPr/>
+      </w:pPr>
+      <w:r>
+        <w:rPr/>
+      </w:r>
+    </w:p>
+    <w:p>
+      <w:pPr>
+        <w:pStyle w:val="Normal"/>
+        <w:rPr/>
+      </w:pPr>
+      <w:r>
+        <w:rPr/>
+      </w:r>
+    </w:p>
+    <w:p>
+      <w:pPr>
+        <w:pStyle w:val="Normal"/>
+        <w:rPr/>
+      </w:pPr>
+      <w:r>
+        <w:rPr/>
+      </w:r>
+    </w:p>
+    <w:p>
+      <w:pPr>
+        <w:pStyle w:val="Normal"/>
+        <w:rPr/>
+      </w:pPr>
+      <w:r>
+        <w:rPr/>
+        <w:t>Function: mysqlClass.inc.php</w:t>
+      </w:r>
+    </w:p>
+    <w:p>
+      <w:pPr>
+        <w:pStyle w:val="Normal"/>
+        <w:rPr/>
+      </w:pPr>
+      <w:r>
+        <w:rPr/>
+        <w:t xml:space="preserve">mysqlClass.inc.php is a set of preset functions the professor gave to us to use. </w:t>
+      </w:r>
+    </w:p>
+    <w:p>
+      <w:pPr>
+        <w:pStyle w:val="Normal"/>
+        <w:rPr/>
+      </w:pPr>
+      <w:r>
+        <w:rPr/>
+      </w:r>
+    </w:p>
+    <w:p>
+      <w:pPr>
+        <w:pStyle w:val="Normal"/>
+        <w:rPr/>
+      </w:pPr>
+      <w:r>
+        <w:rPr/>
+        <w:t>Implementation:</w:t>
+      </w:r>
+    </w:p>
+    <w:p>
+      <w:pPr>
+        <w:pStyle w:val="Normal"/>
+        <w:rPr/>
+      </w:pPr>
+      <w:r>
+        <w:rPr/>
+        <w:t>mysqlClass.inc.php is a set of aliases of common sql functions. The man pages can provide context for each individual function.</w:t>
+      </w:r>
+    </w:p>
+    <w:p>
+      <w:pPr>
+        <w:pStyle w:val="Normal"/>
+        <w:rPr/>
+      </w:pPr>
+      <w:r>
+        <w:rPr/>
+      </w:r>
+    </w:p>
+    <w:p>
+      <w:pPr>
+        <w:pStyle w:val="Normal"/>
+        <w:rPr/>
+      </w:pPr>
+      <w:r>
+        <w:rPr/>
+      </w:r>
+    </w:p>
+    <w:p>
+      <w:pPr>
+        <w:pStyle w:val="Normal"/>
+        <w:rPr/>
+      </w:pPr>
+      <w:r>
+        <w:rPr/>
+      </w:r>
+    </w:p>
+    <w:p>
+      <w:pPr>
+        <w:pStyle w:val="Normal"/>
+        <w:rPr/>
+      </w:pPr>
+      <w:r>
+        <w:rPr/>
       </w:r>
     </w:p>
     <w:sectPr>
@@ -1029,6 +1906,298 @@
   <w:abstractNum w:abstractNumId="3">
     <w:lvl w:ilvl="0">
       <w:start w:val="1"/>
+      <w:numFmt w:val="bullet"/>
+      <w:lvlText w:val=""/>
+      <w:lvlJc w:val="left"/>
+      <w:pPr>
+        <w:tabs>
+          <w:tab w:val="num" w:pos="720"/>
+        </w:tabs>
+        <w:ind w:left="720" w:hanging="360"/>
+      </w:pPr>
+      <w:rPr>
+        <w:rFonts w:ascii="Symbol" w:hAnsi="Symbol" w:cs="Symbol" w:hint="default"/>
+        <w:rFonts w:cs="OpenSymbol"/>
+      </w:rPr>
+    </w:lvl>
+    <w:lvl w:ilvl="1">
+      <w:start w:val="1"/>
+      <w:numFmt w:val="bullet"/>
+      <w:lvlText w:val="◦"/>
+      <w:lvlJc w:val="left"/>
+      <w:pPr>
+        <w:tabs>
+          <w:tab w:val="num" w:pos="1080"/>
+        </w:tabs>
+        <w:ind w:left="1080" w:hanging="360"/>
+      </w:pPr>
+      <w:rPr>
+        <w:rFonts w:ascii="OpenSymbol" w:hAnsi="OpenSymbol" w:cs="OpenSymbol" w:hint="default"/>
+        <w:rFonts w:cs="OpenSymbol"/>
+      </w:rPr>
+    </w:lvl>
+    <w:lvl w:ilvl="2">
+      <w:start w:val="1"/>
+      <w:numFmt w:val="bullet"/>
+      <w:lvlText w:val="▪"/>
+      <w:lvlJc w:val="left"/>
+      <w:pPr>
+        <w:tabs>
+          <w:tab w:val="num" w:pos="1440"/>
+        </w:tabs>
+        <w:ind w:left="1440" w:hanging="360"/>
+      </w:pPr>
+      <w:rPr>
+        <w:rFonts w:ascii="OpenSymbol" w:hAnsi="OpenSymbol" w:cs="OpenSymbol" w:hint="default"/>
+        <w:rFonts w:cs="OpenSymbol"/>
+      </w:rPr>
+    </w:lvl>
+    <w:lvl w:ilvl="3">
+      <w:start w:val="1"/>
+      <w:numFmt w:val="bullet"/>
+      <w:lvlText w:val=""/>
+      <w:lvlJc w:val="left"/>
+      <w:pPr>
+        <w:tabs>
+          <w:tab w:val="num" w:pos="1800"/>
+        </w:tabs>
+        <w:ind w:left="1800" w:hanging="360"/>
+      </w:pPr>
+      <w:rPr>
+        <w:rFonts w:ascii="Symbol" w:hAnsi="Symbol" w:cs="Symbol" w:hint="default"/>
+        <w:rFonts w:cs="OpenSymbol"/>
+      </w:rPr>
+    </w:lvl>
+    <w:lvl w:ilvl="4">
+      <w:start w:val="1"/>
+      <w:numFmt w:val="bullet"/>
+      <w:lvlText w:val="◦"/>
+      <w:lvlJc w:val="left"/>
+      <w:pPr>
+        <w:tabs>
+          <w:tab w:val="num" w:pos="2160"/>
+        </w:tabs>
+        <w:ind w:left="2160" w:hanging="360"/>
+      </w:pPr>
+      <w:rPr>
+        <w:rFonts w:ascii="OpenSymbol" w:hAnsi="OpenSymbol" w:cs="OpenSymbol" w:hint="default"/>
+        <w:rFonts w:cs="OpenSymbol"/>
+      </w:rPr>
+    </w:lvl>
+    <w:lvl w:ilvl="5">
+      <w:start w:val="1"/>
+      <w:numFmt w:val="bullet"/>
+      <w:lvlText w:val="▪"/>
+      <w:lvlJc w:val="left"/>
+      <w:pPr>
+        <w:tabs>
+          <w:tab w:val="num" w:pos="2520"/>
+        </w:tabs>
+        <w:ind w:left="2520" w:hanging="360"/>
+      </w:pPr>
+      <w:rPr>
+        <w:rFonts w:ascii="OpenSymbol" w:hAnsi="OpenSymbol" w:cs="OpenSymbol" w:hint="default"/>
+        <w:rFonts w:cs="OpenSymbol"/>
+      </w:rPr>
+    </w:lvl>
+    <w:lvl w:ilvl="6">
+      <w:start w:val="1"/>
+      <w:numFmt w:val="bullet"/>
+      <w:lvlText w:val=""/>
+      <w:lvlJc w:val="left"/>
+      <w:pPr>
+        <w:tabs>
+          <w:tab w:val="num" w:pos="2880"/>
+        </w:tabs>
+        <w:ind w:left="2880" w:hanging="360"/>
+      </w:pPr>
+      <w:rPr>
+        <w:rFonts w:ascii="Symbol" w:hAnsi="Symbol" w:cs="Symbol" w:hint="default"/>
+        <w:rFonts w:cs="OpenSymbol"/>
+      </w:rPr>
+    </w:lvl>
+    <w:lvl w:ilvl="7">
+      <w:start w:val="1"/>
+      <w:numFmt w:val="bullet"/>
+      <w:lvlText w:val="◦"/>
+      <w:lvlJc w:val="left"/>
+      <w:pPr>
+        <w:tabs>
+          <w:tab w:val="num" w:pos="3240"/>
+        </w:tabs>
+        <w:ind w:left="3240" w:hanging="360"/>
+      </w:pPr>
+      <w:rPr>
+        <w:rFonts w:ascii="OpenSymbol" w:hAnsi="OpenSymbol" w:cs="OpenSymbol" w:hint="default"/>
+        <w:rFonts w:cs="OpenSymbol"/>
+      </w:rPr>
+    </w:lvl>
+    <w:lvl w:ilvl="8">
+      <w:start w:val="1"/>
+      <w:numFmt w:val="bullet"/>
+      <w:lvlText w:val="▪"/>
+      <w:lvlJc w:val="left"/>
+      <w:pPr>
+        <w:tabs>
+          <w:tab w:val="num" w:pos="3600"/>
+        </w:tabs>
+        <w:ind w:left="3600" w:hanging="360"/>
+      </w:pPr>
+      <w:rPr>
+        <w:rFonts w:ascii="OpenSymbol" w:hAnsi="OpenSymbol" w:cs="OpenSymbol" w:hint="default"/>
+        <w:rFonts w:cs="OpenSymbol"/>
+      </w:rPr>
+    </w:lvl>
+  </w:abstractNum>
+  <w:abstractNum w:abstractNumId="4">
+    <w:lvl w:ilvl="0">
+      <w:start w:val="1"/>
+      <w:numFmt w:val="bullet"/>
+      <w:lvlText w:val=""/>
+      <w:lvlJc w:val="left"/>
+      <w:pPr>
+        <w:tabs>
+          <w:tab w:val="num" w:pos="720"/>
+        </w:tabs>
+        <w:ind w:left="720" w:hanging="360"/>
+      </w:pPr>
+      <w:rPr>
+        <w:rFonts w:ascii="Symbol" w:hAnsi="Symbol" w:cs="Symbol" w:hint="default"/>
+        <w:rFonts w:cs="OpenSymbol"/>
+      </w:rPr>
+    </w:lvl>
+    <w:lvl w:ilvl="1">
+      <w:start w:val="1"/>
+      <w:numFmt w:val="bullet"/>
+      <w:lvlText w:val="◦"/>
+      <w:lvlJc w:val="left"/>
+      <w:pPr>
+        <w:tabs>
+          <w:tab w:val="num" w:pos="1080"/>
+        </w:tabs>
+        <w:ind w:left="1080" w:hanging="360"/>
+      </w:pPr>
+      <w:rPr>
+        <w:rFonts w:ascii="OpenSymbol" w:hAnsi="OpenSymbol" w:cs="OpenSymbol" w:hint="default"/>
+        <w:rFonts w:cs="OpenSymbol"/>
+      </w:rPr>
+    </w:lvl>
+    <w:lvl w:ilvl="2">
+      <w:start w:val="1"/>
+      <w:numFmt w:val="bullet"/>
+      <w:lvlText w:val="▪"/>
+      <w:lvlJc w:val="left"/>
+      <w:pPr>
+        <w:tabs>
+          <w:tab w:val="num" w:pos="1440"/>
+        </w:tabs>
+        <w:ind w:left="1440" w:hanging="360"/>
+      </w:pPr>
+      <w:rPr>
+        <w:rFonts w:ascii="OpenSymbol" w:hAnsi="OpenSymbol" w:cs="OpenSymbol" w:hint="default"/>
+        <w:rFonts w:cs="OpenSymbol"/>
+      </w:rPr>
+    </w:lvl>
+    <w:lvl w:ilvl="3">
+      <w:start w:val="1"/>
+      <w:numFmt w:val="bullet"/>
+      <w:lvlText w:val=""/>
+      <w:lvlJc w:val="left"/>
+      <w:pPr>
+        <w:tabs>
+          <w:tab w:val="num" w:pos="1800"/>
+        </w:tabs>
+        <w:ind w:left="1800" w:hanging="360"/>
+      </w:pPr>
+      <w:rPr>
+        <w:rFonts w:ascii="Symbol" w:hAnsi="Symbol" w:cs="Symbol" w:hint="default"/>
+        <w:rFonts w:cs="OpenSymbol"/>
+      </w:rPr>
+    </w:lvl>
+    <w:lvl w:ilvl="4">
+      <w:start w:val="1"/>
+      <w:numFmt w:val="bullet"/>
+      <w:lvlText w:val="◦"/>
+      <w:lvlJc w:val="left"/>
+      <w:pPr>
+        <w:tabs>
+          <w:tab w:val="num" w:pos="2160"/>
+        </w:tabs>
+        <w:ind w:left="2160" w:hanging="360"/>
+      </w:pPr>
+      <w:rPr>
+        <w:rFonts w:ascii="OpenSymbol" w:hAnsi="OpenSymbol" w:cs="OpenSymbol" w:hint="default"/>
+        <w:rFonts w:cs="OpenSymbol"/>
+      </w:rPr>
+    </w:lvl>
+    <w:lvl w:ilvl="5">
+      <w:start w:val="1"/>
+      <w:numFmt w:val="bullet"/>
+      <w:lvlText w:val="▪"/>
+      <w:lvlJc w:val="left"/>
+      <w:pPr>
+        <w:tabs>
+          <w:tab w:val="num" w:pos="2520"/>
+        </w:tabs>
+        <w:ind w:left="2520" w:hanging="360"/>
+      </w:pPr>
+      <w:rPr>
+        <w:rFonts w:ascii="OpenSymbol" w:hAnsi="OpenSymbol" w:cs="OpenSymbol" w:hint="default"/>
+        <w:rFonts w:cs="OpenSymbol"/>
+      </w:rPr>
+    </w:lvl>
+    <w:lvl w:ilvl="6">
+      <w:start w:val="1"/>
+      <w:numFmt w:val="bullet"/>
+      <w:lvlText w:val=""/>
+      <w:lvlJc w:val="left"/>
+      <w:pPr>
+        <w:tabs>
+          <w:tab w:val="num" w:pos="2880"/>
+        </w:tabs>
+        <w:ind w:left="2880" w:hanging="360"/>
+      </w:pPr>
+      <w:rPr>
+        <w:rFonts w:ascii="Symbol" w:hAnsi="Symbol" w:cs="Symbol" w:hint="default"/>
+        <w:rFonts w:cs="OpenSymbol"/>
+      </w:rPr>
+    </w:lvl>
+    <w:lvl w:ilvl="7">
+      <w:start w:val="1"/>
+      <w:numFmt w:val="bullet"/>
+      <w:lvlText w:val="◦"/>
+      <w:lvlJc w:val="left"/>
+      <w:pPr>
+        <w:tabs>
+          <w:tab w:val="num" w:pos="3240"/>
+        </w:tabs>
+        <w:ind w:left="3240" w:hanging="360"/>
+      </w:pPr>
+      <w:rPr>
+        <w:rFonts w:ascii="OpenSymbol" w:hAnsi="OpenSymbol" w:cs="OpenSymbol" w:hint="default"/>
+        <w:rFonts w:cs="OpenSymbol"/>
+      </w:rPr>
+    </w:lvl>
+    <w:lvl w:ilvl="8">
+      <w:start w:val="1"/>
+      <w:numFmt w:val="bullet"/>
+      <w:lvlText w:val="▪"/>
+      <w:lvlJc w:val="left"/>
+      <w:pPr>
+        <w:tabs>
+          <w:tab w:val="num" w:pos="3600"/>
+        </w:tabs>
+        <w:ind w:left="3600" w:hanging="360"/>
+      </w:pPr>
+      <w:rPr>
+        <w:rFonts w:ascii="OpenSymbol" w:hAnsi="OpenSymbol" w:cs="OpenSymbol" w:hint="default"/>
+        <w:rFonts w:cs="OpenSymbol"/>
+      </w:rPr>
+    </w:lvl>
+  </w:abstractNum>
+  <w:abstractNum w:abstractNumId="5">
+    <w:lvl w:ilvl="0">
+      <w:start w:val="1"/>
       <w:numFmt w:val="none"/>
       <w:suff w:val="nothing"/>
       <w:lvlText w:val=""/>
@@ -1153,6 +2322,12 @@
   </w:num>
   <w:num w:numId="3">
     <w:abstractNumId w:val="3"/>
+  </w:num>
+  <w:num w:numId="4">
+    <w:abstractNumId w:val="4"/>
+  </w:num>
+  <w:num w:numId="5">
+    <w:abstractNumId w:val="5"/>
   </w:num>
 </w:numbering>
 </file>

</xml_diff>

<commit_message>
finalized design and implementation
</commit_message>
<xml_diff>
--- a/design and implementation.docx
+++ b/design and implementation.docx
@@ -155,52 +155,89 @@
       </w:pPr>
       <w:r>
         <w:rPr/>
-        <w:t xml:space="preserve">browse.php </w:t>
-      </w:r>
-      <w:r>
-        <w:rPr/>
-        <w:t xml:space="preserve">uses html forms to present the search bar and the media categorizations. All of the processing is done in the back end by PHP. </w:t>
-      </w:r>
-    </w:p>
-    <w:p>
-      <w:pPr>
-        <w:pStyle w:val="Normal"/>
-        <w:rPr/>
-      </w:pPr>
-      <w:r>
-        <w:rPr/>
-      </w:r>
-    </w:p>
-    <w:p>
-      <w:pPr>
-        <w:pStyle w:val="Normal"/>
-        <w:rPr/>
-      </w:pPr>
-      <w:r>
-        <w:rPr/>
-        <w:t xml:space="preserve">browse.php </w:t>
-      </w:r>
-      <w:r>
-        <w:rPr/>
-        <w:t xml:space="preserve">uses a while loop to print every row returned by the SQL query. If the uploader of the media on that row did not media block the current viewer, the media is printed out in a row. This process repeats until mysql_fetch_row() cannot fetch any more data. </w:t>
-      </w:r>
-    </w:p>
-    <w:p>
-      <w:pPr>
-        <w:pStyle w:val="Normal"/>
-        <w:rPr/>
-      </w:pPr>
-      <w:r>
-        <w:rPr/>
-      </w:r>
-    </w:p>
-    <w:p>
-      <w:pPr>
-        <w:pStyle w:val="Normal"/>
-        <w:rPr/>
-      </w:pPr>
-      <w:r>
-        <w:rPr/>
+        <w:t xml:space="preserve">browse.php uses html forms to present the search bar and the media categorizations. All of the processing is done in the back end by PHP. </w:t>
+      </w:r>
+    </w:p>
+    <w:p>
+      <w:pPr>
+        <w:pStyle w:val="Normal"/>
+        <w:rPr/>
+      </w:pPr>
+      <w:r>
+        <w:rPr/>
+      </w:r>
+    </w:p>
+    <w:p>
+      <w:pPr>
+        <w:pStyle w:val="Normal"/>
+        <w:rPr/>
+      </w:pPr>
+      <w:r>
+        <w:rPr/>
+        <w:t xml:space="preserve">browse.php uses a while loop to print every row returned by the SQL query. If the uploader of the media on that row did not media block the current viewer, the media is printed out in a row. This process repeats until mysql_fetch_row() cannot fetch any more data. </w:t>
+      </w:r>
+    </w:p>
+    <w:p>
+      <w:pPr>
+        <w:pStyle w:val="Normal"/>
+        <w:rPr/>
+      </w:pPr>
+      <w:r>
+        <w:rPr/>
+      </w:r>
+    </w:p>
+    <w:p>
+      <w:pPr>
+        <w:pStyle w:val="Normal"/>
+        <w:rPr/>
+      </w:pPr>
+      <w:r>
+        <w:rPr/>
+        <w:drawing>
+          <wp:anchor behindDoc="0" distT="0" distB="0" distL="0" distR="0" simplePos="0" locked="0" layoutInCell="1" allowOverlap="1" relativeHeight="2">
+            <wp:simplePos x="0" y="0"/>
+            <wp:positionH relativeFrom="column">
+              <wp:align>center</wp:align>
+            </wp:positionH>
+            <wp:positionV relativeFrom="paragraph">
+              <wp:posOffset>635</wp:posOffset>
+            </wp:positionV>
+            <wp:extent cx="6332220" cy="7124065"/>
+            <wp:effectExtent l="0" t="0" r="0" b="0"/>
+            <wp:wrapTopAndBottom/>
+            <wp:docPr id="1" name="Image1" descr=""/>
+            <wp:cNvGraphicFramePr>
+              <a:graphicFrameLocks xmlns:a="http://schemas.openxmlformats.org/drawingml/2006/main" noChangeAspect="1"/>
+            </wp:cNvGraphicFramePr>
+            <a:graphic xmlns:a="http://schemas.openxmlformats.org/drawingml/2006/main">
+              <a:graphicData uri="http://schemas.openxmlformats.org/drawingml/2006/picture">
+                <pic:pic xmlns:pic="http://schemas.openxmlformats.org/drawingml/2006/picture">
+                  <pic:nvPicPr>
+                    <pic:cNvPr id="1" name="Image1" descr=""/>
+                    <pic:cNvPicPr>
+                      <a:picLocks noChangeAspect="1" noChangeArrowheads="1"/>
+                    </pic:cNvPicPr>
+                  </pic:nvPicPr>
+                  <pic:blipFill>
+                    <a:blip r:embed="rId2"/>
+                    <a:stretch>
+                      <a:fillRect/>
+                    </a:stretch>
+                  </pic:blipFill>
+                  <pic:spPr bwMode="auto">
+                    <a:xfrm>
+                      <a:off x="0" y="0"/>
+                      <a:ext cx="6332220" cy="7124065"/>
+                    </a:xfrm>
+                    <a:prstGeom prst="rect">
+                      <a:avLst/>
+                    </a:prstGeom>
+                  </pic:spPr>
+                </pic:pic>
+              </a:graphicData>
+            </a:graphic>
+          </wp:anchor>
+        </w:drawing>
       </w:r>
     </w:p>
     <w:p>
@@ -280,6 +317,51 @@
       </w:pPr>
       <w:r>
         <w:rPr/>
+        <w:drawing>
+          <wp:anchor behindDoc="0" distT="0" distB="0" distL="0" distR="0" simplePos="0" locked="0" layoutInCell="1" allowOverlap="1" relativeHeight="3">
+            <wp:simplePos x="0" y="0"/>
+            <wp:positionH relativeFrom="column">
+              <wp:align>center</wp:align>
+            </wp:positionH>
+            <wp:positionV relativeFrom="paragraph">
+              <wp:posOffset>635</wp:posOffset>
+            </wp:positionV>
+            <wp:extent cx="3028950" cy="1790700"/>
+            <wp:effectExtent l="0" t="0" r="0" b="0"/>
+            <wp:wrapTopAndBottom/>
+            <wp:docPr id="2" name="Image2" descr=""/>
+            <wp:cNvGraphicFramePr>
+              <a:graphicFrameLocks xmlns:a="http://schemas.openxmlformats.org/drawingml/2006/main" noChangeAspect="1"/>
+            </wp:cNvGraphicFramePr>
+            <a:graphic xmlns:a="http://schemas.openxmlformats.org/drawingml/2006/main">
+              <a:graphicData uri="http://schemas.openxmlformats.org/drawingml/2006/picture">
+                <pic:pic xmlns:pic="http://schemas.openxmlformats.org/drawingml/2006/picture">
+                  <pic:nvPicPr>
+                    <pic:cNvPr id="2" name="Image2" descr=""/>
+                    <pic:cNvPicPr>
+                      <a:picLocks noChangeAspect="1" noChangeArrowheads="1"/>
+                    </pic:cNvPicPr>
+                  </pic:nvPicPr>
+                  <pic:blipFill>
+                    <a:blip r:embed="rId3"/>
+                    <a:stretch>
+                      <a:fillRect/>
+                    </a:stretch>
+                  </pic:blipFill>
+                  <pic:spPr bwMode="auto">
+                    <a:xfrm>
+                      <a:off x="0" y="0"/>
+                      <a:ext cx="3028950" cy="1790700"/>
+                    </a:xfrm>
+                    <a:prstGeom prst="rect">
+                      <a:avLst/>
+                    </a:prstGeom>
+                  </pic:spPr>
+                </pic:pic>
+              </a:graphicData>
+            </a:graphic>
+          </wp:anchor>
+        </w:drawing>
       </w:r>
     </w:p>
     <w:p>
@@ -356,6 +438,51 @@
       </w:pPr>
       <w:r>
         <w:rPr/>
+        <w:drawing>
+          <wp:anchor behindDoc="0" distT="0" distB="0" distL="0" distR="0" simplePos="0" locked="0" layoutInCell="1" allowOverlap="1" relativeHeight="4">
+            <wp:simplePos x="0" y="0"/>
+            <wp:positionH relativeFrom="column">
+              <wp:align>center</wp:align>
+            </wp:positionH>
+            <wp:positionV relativeFrom="paragraph">
+              <wp:posOffset>635</wp:posOffset>
+            </wp:positionV>
+            <wp:extent cx="6332220" cy="2021840"/>
+            <wp:effectExtent l="0" t="0" r="0" b="0"/>
+            <wp:wrapTopAndBottom/>
+            <wp:docPr id="3" name="Image3" descr=""/>
+            <wp:cNvGraphicFramePr>
+              <a:graphicFrameLocks xmlns:a="http://schemas.openxmlformats.org/drawingml/2006/main" noChangeAspect="1"/>
+            </wp:cNvGraphicFramePr>
+            <a:graphic xmlns:a="http://schemas.openxmlformats.org/drawingml/2006/main">
+              <a:graphicData uri="http://schemas.openxmlformats.org/drawingml/2006/picture">
+                <pic:pic xmlns:pic="http://schemas.openxmlformats.org/drawingml/2006/picture">
+                  <pic:nvPicPr>
+                    <pic:cNvPr id="3" name="Image3" descr=""/>
+                    <pic:cNvPicPr>
+                      <a:picLocks noChangeAspect="1" noChangeArrowheads="1"/>
+                    </pic:cNvPicPr>
+                  </pic:nvPicPr>
+                  <pic:blipFill>
+                    <a:blip r:embed="rId4"/>
+                    <a:stretch>
+                      <a:fillRect/>
+                    </a:stretch>
+                  </pic:blipFill>
+                  <pic:spPr bwMode="auto">
+                    <a:xfrm>
+                      <a:off x="0" y="0"/>
+                      <a:ext cx="6332220" cy="2021840"/>
+                    </a:xfrm>
+                    <a:prstGeom prst="rect">
+                      <a:avLst/>
+                    </a:prstGeom>
+                  </pic:spPr>
+                </pic:pic>
+              </a:graphicData>
+            </a:graphic>
+          </wp:anchor>
+        </w:drawing>
       </w:r>
     </w:p>
     <w:p>
@@ -639,11 +766,7 @@
       </w:pPr>
       <w:r>
         <w:rPr/>
-        <w:t xml:space="preserve">user_exist_check($username, $password, $email) </w:t>
-      </w:r>
-      <w:r>
-        <w:rPr/>
-        <w:t>first queries the database to retrieve the account information of a user with the specified username. If this returns a nonempty result, it means the user exists already; an error is thrown. If this returns an empty result, a new query is created. This creates an account by passing in the username, password, and email, as well as account type (1 for normal user, this is default. Admins are type 0.)</w:t>
+        <w:t>user_exist_check($username, $password, $email) first queries the database to retrieve the account information of a user with the specified username. If this returns a nonempty result, it means the user exists already; an error is thrown. If this returns an empty result, a new query is created. This creates an account by passing in the username, password, and email, as well as account type (1 for normal user, this is default. Admins are type 0.)</w:t>
       </w:r>
     </w:p>
     <w:p>
@@ -657,11 +780,7 @@
       </w:pPr>
       <w:r>
         <w:rPr/>
-        <w:t xml:space="preserve">user_pass_check($username, $password) </w:t>
-      </w:r>
-      <w:r>
-        <w:rPr/>
-        <w:t>first queries the database to retrieve the account information of a user with the specified username. If the result is empty, it means that user does not exist, and an error value is returned. If the user DOES exist, their password is compared to the password passed in. If they do not match, a different error value is returned. If they do match, the function returns a success value.</w:t>
+        <w:t>user_pass_check($username, $password) first queries the database to retrieve the account information of a user with the specified username. If the result is empty, it means that user does not exist, and an error value is returned. If the user DOES exist, their password is compared to the password passed in. If they do not match, a different error value is returned. If they do match, the function returns a success value.</w:t>
       </w:r>
     </w:p>
     <w:p>
@@ -689,11 +808,7 @@
       </w:pPr>
       <w:r>
         <w:rPr/>
-        <w:t xml:space="preserve">upload_error($result) </w:t>
-      </w:r>
-      <w:r>
-        <w:rPr/>
-        <w:t xml:space="preserve">uses a SWITCH CASE statement that switches the media error on the passed-in error value. This returns a string with the error in it. </w:t>
+        <w:t xml:space="preserve">upload_error($result) uses a SWITCH CASE statement that switches the media error on the passed-in error value. This returns a string with the error in it. </w:t>
       </w:r>
     </w:p>
     <w:p>
@@ -707,29 +822,70 @@
       </w:pPr>
       <w:r>
         <w:rPr/>
-        <w:t xml:space="preserve">get_account_id_from_username($username) </w:t>
-      </w:r>
-      <w:r>
-        <w:rPr/>
-        <w:t xml:space="preserve">selects information from the account of a user with username equal to the passed-in username. I the user does not exist, the function passes back an empty string. Otherwise, the function fetches the data with mysql_fetch_row and returns the account id. </w:t>
-      </w:r>
-    </w:p>
-    <w:p>
-      <w:pPr>
-        <w:pStyle w:val="Normal"/>
-        <w:rPr/>
-      </w:pPr>
-      <w:r>
-        <w:rPr/>
-      </w:r>
-    </w:p>
-    <w:p>
-      <w:pPr>
-        <w:pStyle w:val="Normal"/>
-        <w:rPr/>
-      </w:pPr>
-      <w:r>
-        <w:rPr/>
+        <w:t xml:space="preserve">get_account_id_from_username($username) selects information from the account of a user with username equal to the passed-in username. I the user does not exist, the function passes back an empty string. Otherwise, the function fetches the data with mysql_fetch_row and returns the account id. </w:t>
+      </w:r>
+    </w:p>
+    <w:p>
+      <w:pPr>
+        <w:pStyle w:val="Normal"/>
+        <w:rPr/>
+      </w:pPr>
+      <w:r>
+        <w:rPr/>
+      </w:r>
+    </w:p>
+    <w:p>
+      <w:pPr>
+        <w:pStyle w:val="Normal"/>
+        <w:rPr/>
+      </w:pPr>
+      <w:r>
+        <w:rPr/>
+        <w:drawing>
+          <wp:anchor behindDoc="0" distT="0" distB="0" distL="0" distR="0" simplePos="0" locked="0" layoutInCell="1" allowOverlap="1" relativeHeight="5">
+            <wp:simplePos x="0" y="0"/>
+            <wp:positionH relativeFrom="column">
+              <wp:align>center</wp:align>
+            </wp:positionH>
+            <wp:positionV relativeFrom="paragraph">
+              <wp:posOffset>635</wp:posOffset>
+            </wp:positionV>
+            <wp:extent cx="6332220" cy="3509645"/>
+            <wp:effectExtent l="0" t="0" r="0" b="0"/>
+            <wp:wrapTopAndBottom/>
+            <wp:docPr id="4" name="Image4" descr=""/>
+            <wp:cNvGraphicFramePr>
+              <a:graphicFrameLocks xmlns:a="http://schemas.openxmlformats.org/drawingml/2006/main" noChangeAspect="1"/>
+            </wp:cNvGraphicFramePr>
+            <a:graphic xmlns:a="http://schemas.openxmlformats.org/drawingml/2006/main">
+              <a:graphicData uri="http://schemas.openxmlformats.org/drawingml/2006/picture">
+                <pic:pic xmlns:pic="http://schemas.openxmlformats.org/drawingml/2006/picture">
+                  <pic:nvPicPr>
+                    <pic:cNvPr id="4" name="Image4" descr=""/>
+                    <pic:cNvPicPr>
+                      <a:picLocks noChangeAspect="1" noChangeArrowheads="1"/>
+                    </pic:cNvPicPr>
+                  </pic:nvPicPr>
+                  <pic:blipFill>
+                    <a:blip r:embed="rId5"/>
+                    <a:stretch>
+                      <a:fillRect/>
+                    </a:stretch>
+                  </pic:blipFill>
+                  <pic:spPr bwMode="auto">
+                    <a:xfrm>
+                      <a:off x="0" y="0"/>
+                      <a:ext cx="6332220" cy="3509645"/>
+                    </a:xfrm>
+                    <a:prstGeom prst="rect">
+                      <a:avLst/>
+                    </a:prstGeom>
+                  </pic:spPr>
+                </pic:pic>
+              </a:graphicData>
+            </a:graphic>
+          </wp:anchor>
+        </w:drawing>
       </w:r>
     </w:p>
     <w:p>
@@ -806,6 +962,51 @@
       </w:pPr>
       <w:r>
         <w:rPr/>
+        <w:drawing>
+          <wp:anchor behindDoc="0" distT="0" distB="0" distL="0" distR="0" simplePos="0" locked="0" layoutInCell="1" allowOverlap="1" relativeHeight="6">
+            <wp:simplePos x="0" y="0"/>
+            <wp:positionH relativeFrom="column">
+              <wp:align>center</wp:align>
+            </wp:positionH>
+            <wp:positionV relativeFrom="paragraph">
+              <wp:posOffset>635</wp:posOffset>
+            </wp:positionV>
+            <wp:extent cx="5562600" cy="4276725"/>
+            <wp:effectExtent l="0" t="0" r="0" b="0"/>
+            <wp:wrapTopAndBottom/>
+            <wp:docPr id="5" name="Image5" descr=""/>
+            <wp:cNvGraphicFramePr>
+              <a:graphicFrameLocks xmlns:a="http://schemas.openxmlformats.org/drawingml/2006/main" noChangeAspect="1"/>
+            </wp:cNvGraphicFramePr>
+            <a:graphic xmlns:a="http://schemas.openxmlformats.org/drawingml/2006/main">
+              <a:graphicData uri="http://schemas.openxmlformats.org/drawingml/2006/picture">
+                <pic:pic xmlns:pic="http://schemas.openxmlformats.org/drawingml/2006/picture">
+                  <pic:nvPicPr>
+                    <pic:cNvPr id="5" name="Image5" descr=""/>
+                    <pic:cNvPicPr>
+                      <a:picLocks noChangeAspect="1" noChangeArrowheads="1"/>
+                    </pic:cNvPicPr>
+                  </pic:nvPicPr>
+                  <pic:blipFill>
+                    <a:blip r:embed="rId6"/>
+                    <a:stretch>
+                      <a:fillRect/>
+                    </a:stretch>
+                  </pic:blipFill>
+                  <pic:spPr bwMode="auto">
+                    <a:xfrm>
+                      <a:off x="0" y="0"/>
+                      <a:ext cx="5562600" cy="4276725"/>
+                    </a:xfrm>
+                    <a:prstGeom prst="rect">
+                      <a:avLst/>
+                    </a:prstGeom>
+                  </pic:spPr>
+                </pic:pic>
+              </a:graphicData>
+            </a:graphic>
+          </wp:anchor>
+        </w:drawing>
       </w:r>
     </w:p>
     <w:p>
@@ -873,11 +1074,7 @@
       </w:pPr>
       <w:r>
         <w:rPr/>
-        <w:t xml:space="preserve">list.php </w:t>
-      </w:r>
-      <w:r>
-        <w:rPr/>
-        <w:t>uses $_POST checking to see if actions have taken place, such as add a new playlist, add to a playlist, or add to favorites.</w:t>
+        <w:t>list.php uses $_POST checking to see if actions have taken place, such as add a new playlist, add to a playlist, or add to favorites.</w:t>
       </w:r>
     </w:p>
     <w:p>
@@ -891,11 +1088,7 @@
       </w:pPr>
       <w:r>
         <w:rPr/>
-        <w:t xml:space="preserve">If $_POST[‘create’] is set, a new playlist is created. The system verifies that the </w:t>
-      </w:r>
-      <w:r>
-        <w:rPr/>
-        <w:t>name is not empty via php back end, gets the largest playlist id via sql query, adds one to that value, and queries the database, creating a new list with the new list id, name, and user’s account id.</w:t>
+        <w:t>If $_POST[‘create’] is set, a new playlist is created. The system verifies that the name is not empty via php back end, gets the largest playlist id via sql query, adds one to that value, and queries the database, creating a new list with the new list id, name, and user’s account id.</w:t>
       </w:r>
     </w:p>
     <w:p>
@@ -923,52 +1116,89 @@
       </w:pPr>
       <w:r>
         <w:rPr/>
-        <w:t xml:space="preserve">If $_POST[‘fav’] is set, </w:t>
-      </w:r>
-      <w:r>
-        <w:rPr/>
-        <w:t xml:space="preserve">the exact same process for ‘addto’ is followed, with the sole exception being the user does not input a list name; that is done for them, and the list is called favorites. If the favorites list does not yet exist, it is created with the same process as ‘create’, again with the sole exception being the list is called “favorites”. </w:t>
-      </w:r>
-    </w:p>
-    <w:p>
-      <w:pPr>
-        <w:pStyle w:val="Normal"/>
-        <w:rPr/>
-      </w:pPr>
-      <w:r>
-        <w:rPr/>
-      </w:r>
-    </w:p>
-    <w:p>
-      <w:pPr>
-        <w:pStyle w:val="Normal"/>
-        <w:rPr/>
-      </w:pPr>
-      <w:r>
-        <w:rPr/>
-        <w:t xml:space="preserve">list.php </w:t>
-      </w:r>
-      <w:r>
-        <w:rPr/>
-        <w:t xml:space="preserve">selects the set of existing lists by querying the database and selecting distinct lists where the user’s account id is in the list. Each list is displayed only once, in a drop-down html form. The drop-down form is generated by fetching all rows through a while loop that continually calls mysql_fetch_row() on the result of the previous database query. </w:t>
-      </w:r>
-    </w:p>
-    <w:p>
-      <w:pPr>
-        <w:pStyle w:val="Normal"/>
-        <w:rPr/>
-      </w:pPr>
-      <w:r>
-        <w:rPr/>
-      </w:r>
-    </w:p>
-    <w:p>
-      <w:pPr>
-        <w:pStyle w:val="Normal"/>
-        <w:rPr/>
-      </w:pPr>
-      <w:r>
-        <w:rPr/>
+        <w:t xml:space="preserve">If $_POST[‘fav’] is set, the exact same process for ‘addto’ is followed, with the sole exception being the user does not input a list name; that is done for them, and the list is called favorites. If the favorites list does not yet exist, it is created with the same process as ‘create’, again with the sole exception being the list is called “favorites”. </w:t>
+      </w:r>
+    </w:p>
+    <w:p>
+      <w:pPr>
+        <w:pStyle w:val="Normal"/>
+        <w:rPr/>
+      </w:pPr>
+      <w:r>
+        <w:rPr/>
+      </w:r>
+    </w:p>
+    <w:p>
+      <w:pPr>
+        <w:pStyle w:val="Normal"/>
+        <w:rPr/>
+      </w:pPr>
+      <w:r>
+        <w:rPr/>
+        <w:t xml:space="preserve">list.php selects the set of existing lists by querying the database and selecting distinct lists where the user’s account id is in the list. Each list is displayed only once, in a drop-down html form. The drop-down form is generated by fetching all rows through a while loop that continually calls mysql_fetch_row() on the result of the previous database query. </w:t>
+      </w:r>
+    </w:p>
+    <w:p>
+      <w:pPr>
+        <w:pStyle w:val="Normal"/>
+        <w:rPr/>
+      </w:pPr>
+      <w:r>
+        <w:rPr/>
+      </w:r>
+    </w:p>
+    <w:p>
+      <w:pPr>
+        <w:pStyle w:val="Normal"/>
+        <w:rPr/>
+      </w:pPr>
+      <w:r>
+        <w:rPr/>
+        <w:drawing>
+          <wp:anchor behindDoc="0" distT="0" distB="0" distL="0" distR="0" simplePos="0" locked="0" layoutInCell="1" allowOverlap="1" relativeHeight="7">
+            <wp:simplePos x="0" y="0"/>
+            <wp:positionH relativeFrom="column">
+              <wp:align>center</wp:align>
+            </wp:positionH>
+            <wp:positionV relativeFrom="paragraph">
+              <wp:posOffset>635</wp:posOffset>
+            </wp:positionV>
+            <wp:extent cx="6332220" cy="8857615"/>
+            <wp:effectExtent l="0" t="0" r="0" b="0"/>
+            <wp:wrapTopAndBottom/>
+            <wp:docPr id="6" name="Image6" descr=""/>
+            <wp:cNvGraphicFramePr>
+              <a:graphicFrameLocks xmlns:a="http://schemas.openxmlformats.org/drawingml/2006/main" noChangeAspect="1"/>
+            </wp:cNvGraphicFramePr>
+            <a:graphic xmlns:a="http://schemas.openxmlformats.org/drawingml/2006/main">
+              <a:graphicData uri="http://schemas.openxmlformats.org/drawingml/2006/picture">
+                <pic:pic xmlns:pic="http://schemas.openxmlformats.org/drawingml/2006/picture">
+                  <pic:nvPicPr>
+                    <pic:cNvPr id="6" name="Image6" descr=""/>
+                    <pic:cNvPicPr>
+                      <a:picLocks noChangeAspect="1" noChangeArrowheads="1"/>
+                    </pic:cNvPicPr>
+                  </pic:nvPicPr>
+                  <pic:blipFill>
+                    <a:blip r:embed="rId7"/>
+                    <a:stretch>
+                      <a:fillRect/>
+                    </a:stretch>
+                  </pic:blipFill>
+                  <pic:spPr bwMode="auto">
+                    <a:xfrm>
+                      <a:off x="0" y="0"/>
+                      <a:ext cx="6332220" cy="8857615"/>
+                    </a:xfrm>
+                    <a:prstGeom prst="rect">
+                      <a:avLst/>
+                    </a:prstGeom>
+                  </pic:spPr>
+                </pic:pic>
+              </a:graphicData>
+            </a:graphic>
+          </wp:anchor>
+        </w:drawing>
       </w:r>
     </w:p>
     <w:p>
@@ -1036,29 +1266,70 @@
       </w:pPr>
       <w:r>
         <w:rPr/>
-        <w:t xml:space="preserve">login.php uses the $_POST method to get information from the html form. It verifies that the username and password fields are not blank, throwing an error message if they are. Upon successful entry, login.php calls user_pass_check() from function.php. If successful, the $_SESSION variable is set to their username and password. </w:t>
-      </w:r>
-      <w:r>
-        <w:rPr/>
-        <w:t xml:space="preserve">The user is then redirected to the browse page. </w:t>
-      </w:r>
-    </w:p>
-    <w:p>
-      <w:pPr>
-        <w:pStyle w:val="Normal"/>
-        <w:rPr/>
-      </w:pPr>
-      <w:r>
-        <w:rPr/>
-      </w:r>
-    </w:p>
-    <w:p>
-      <w:pPr>
-        <w:pStyle w:val="Normal"/>
-        <w:rPr/>
-      </w:pPr>
-      <w:r>
-        <w:rPr/>
+        <w:t xml:space="preserve">login.php uses the $_POST method to get information from the html form. It verifies that the username and password fields are not blank, throwing an error message if they are. Upon successful entry, login.php calls user_pass_check() from function.php. If successful, the $_SESSION variable is set to their username and password. The user is then redirected to the browse page. </w:t>
+      </w:r>
+    </w:p>
+    <w:p>
+      <w:pPr>
+        <w:pStyle w:val="Normal"/>
+        <w:rPr/>
+      </w:pPr>
+      <w:r>
+        <w:rPr/>
+      </w:r>
+    </w:p>
+    <w:p>
+      <w:pPr>
+        <w:pStyle w:val="Normal"/>
+        <w:rPr/>
+      </w:pPr>
+      <w:r>
+        <w:rPr/>
+        <w:drawing>
+          <wp:anchor behindDoc="0" distT="0" distB="0" distL="0" distR="0" simplePos="0" locked="0" layoutInCell="1" allowOverlap="1" relativeHeight="8">
+            <wp:simplePos x="0" y="0"/>
+            <wp:positionH relativeFrom="column">
+              <wp:align>center</wp:align>
+            </wp:positionH>
+            <wp:positionV relativeFrom="paragraph">
+              <wp:posOffset>635</wp:posOffset>
+            </wp:positionV>
+            <wp:extent cx="6332220" cy="4491355"/>
+            <wp:effectExtent l="0" t="0" r="0" b="0"/>
+            <wp:wrapTopAndBottom/>
+            <wp:docPr id="7" name="Image7" descr=""/>
+            <wp:cNvGraphicFramePr>
+              <a:graphicFrameLocks xmlns:a="http://schemas.openxmlformats.org/drawingml/2006/main" noChangeAspect="1"/>
+            </wp:cNvGraphicFramePr>
+            <a:graphic xmlns:a="http://schemas.openxmlformats.org/drawingml/2006/main">
+              <a:graphicData uri="http://schemas.openxmlformats.org/drawingml/2006/picture">
+                <pic:pic xmlns:pic="http://schemas.openxmlformats.org/drawingml/2006/picture">
+                  <pic:nvPicPr>
+                    <pic:cNvPr id="7" name="Image7" descr=""/>
+                    <pic:cNvPicPr>
+                      <a:picLocks noChangeAspect="1" noChangeArrowheads="1"/>
+                    </pic:cNvPicPr>
+                  </pic:nvPicPr>
+                  <pic:blipFill>
+                    <a:blip r:embed="rId8"/>
+                    <a:stretch>
+                      <a:fillRect/>
+                    </a:stretch>
+                  </pic:blipFill>
+                  <pic:spPr bwMode="auto">
+                    <a:xfrm>
+                      <a:off x="0" y="0"/>
+                      <a:ext cx="6332220" cy="4491355"/>
+                    </a:xfrm>
+                    <a:prstGeom prst="rect">
+                      <a:avLst/>
+                    </a:prstGeom>
+                  </pic:spPr>
+                </pic:pic>
+              </a:graphicData>
+            </a:graphic>
+          </wp:anchor>
+        </w:drawing>
       </w:r>
     </w:p>
     <w:p>
@@ -1240,6 +1511,51 @@
       </w:pPr>
       <w:r>
         <w:rPr/>
+        <w:drawing>
+          <wp:anchor behindDoc="0" distT="0" distB="0" distL="0" distR="0" simplePos="0" locked="0" layoutInCell="1" allowOverlap="1" relativeHeight="9">
+            <wp:simplePos x="0" y="0"/>
+            <wp:positionH relativeFrom="column">
+              <wp:align>center</wp:align>
+            </wp:positionH>
+            <wp:positionV relativeFrom="paragraph">
+              <wp:posOffset>635</wp:posOffset>
+            </wp:positionV>
+            <wp:extent cx="6332220" cy="3464560"/>
+            <wp:effectExtent l="0" t="0" r="0" b="0"/>
+            <wp:wrapTopAndBottom/>
+            <wp:docPr id="8" name="Image8" descr=""/>
+            <wp:cNvGraphicFramePr>
+              <a:graphicFrameLocks xmlns:a="http://schemas.openxmlformats.org/drawingml/2006/main" noChangeAspect="1"/>
+            </wp:cNvGraphicFramePr>
+            <a:graphic xmlns:a="http://schemas.openxmlformats.org/drawingml/2006/main">
+              <a:graphicData uri="http://schemas.openxmlformats.org/drawingml/2006/picture">
+                <pic:pic xmlns:pic="http://schemas.openxmlformats.org/drawingml/2006/picture">
+                  <pic:nvPicPr>
+                    <pic:cNvPr id="8" name="Image8" descr=""/>
+                    <pic:cNvPicPr>
+                      <a:picLocks noChangeAspect="1" noChangeArrowheads="1"/>
+                    </pic:cNvPicPr>
+                  </pic:nvPicPr>
+                  <pic:blipFill>
+                    <a:blip r:embed="rId9"/>
+                    <a:stretch>
+                      <a:fillRect/>
+                    </a:stretch>
+                  </pic:blipFill>
+                  <pic:spPr bwMode="auto">
+                    <a:xfrm>
+                      <a:off x="0" y="0"/>
+                      <a:ext cx="6332220" cy="3464560"/>
+                    </a:xfrm>
+                    <a:prstGeom prst="rect">
+                      <a:avLst/>
+                    </a:prstGeom>
+                  </pic:spPr>
+                </pic:pic>
+              </a:graphicData>
+            </a:graphic>
+          </wp:anchor>
+        </w:drawing>
       </w:r>
     </w:p>
     <w:p>
@@ -1335,6 +1651,51 @@
       </w:pPr>
       <w:r>
         <w:rPr/>
+        <w:drawing>
+          <wp:anchor behindDoc="0" distT="0" distB="0" distL="0" distR="0" simplePos="0" locked="0" layoutInCell="1" allowOverlap="1" relativeHeight="10">
+            <wp:simplePos x="0" y="0"/>
+            <wp:positionH relativeFrom="column">
+              <wp:align>center</wp:align>
+            </wp:positionH>
+            <wp:positionV relativeFrom="paragraph">
+              <wp:posOffset>635</wp:posOffset>
+            </wp:positionV>
+            <wp:extent cx="6332220" cy="4720590"/>
+            <wp:effectExtent l="0" t="0" r="0" b="0"/>
+            <wp:wrapTopAndBottom/>
+            <wp:docPr id="9" name="Image9" descr=""/>
+            <wp:cNvGraphicFramePr>
+              <a:graphicFrameLocks xmlns:a="http://schemas.openxmlformats.org/drawingml/2006/main" noChangeAspect="1"/>
+            </wp:cNvGraphicFramePr>
+            <a:graphic xmlns:a="http://schemas.openxmlformats.org/drawingml/2006/main">
+              <a:graphicData uri="http://schemas.openxmlformats.org/drawingml/2006/picture">
+                <pic:pic xmlns:pic="http://schemas.openxmlformats.org/drawingml/2006/picture">
+                  <pic:nvPicPr>
+                    <pic:cNvPr id="9" name="Image9" descr=""/>
+                    <pic:cNvPicPr>
+                      <a:picLocks noChangeAspect="1" noChangeArrowheads="1"/>
+                    </pic:cNvPicPr>
+                  </pic:nvPicPr>
+                  <pic:blipFill>
+                    <a:blip r:embed="rId10"/>
+                    <a:stretch>
+                      <a:fillRect/>
+                    </a:stretch>
+                  </pic:blipFill>
+                  <pic:spPr bwMode="auto">
+                    <a:xfrm>
+                      <a:off x="0" y="0"/>
+                      <a:ext cx="6332220" cy="4720590"/>
+                    </a:xfrm>
+                    <a:prstGeom prst="rect">
+                      <a:avLst/>
+                    </a:prstGeom>
+                  </pic:spPr>
+                </pic:pic>
+              </a:graphicData>
+            </a:graphic>
+          </wp:anchor>
+        </w:drawing>
       </w:r>
     </w:p>
     <w:p>
@@ -1511,6 +1872,51 @@
       </w:pPr>
       <w:r>
         <w:rPr/>
+        <w:drawing>
+          <wp:anchor behindDoc="0" distT="0" distB="0" distL="0" distR="0" simplePos="0" locked="0" layoutInCell="1" allowOverlap="1" relativeHeight="11">
+            <wp:simplePos x="0" y="0"/>
+            <wp:positionH relativeFrom="column">
+              <wp:align>center</wp:align>
+            </wp:positionH>
+            <wp:positionV relativeFrom="paragraph">
+              <wp:posOffset>635</wp:posOffset>
+            </wp:positionV>
+            <wp:extent cx="6332220" cy="7760970"/>
+            <wp:effectExtent l="0" t="0" r="0" b="0"/>
+            <wp:wrapTopAndBottom/>
+            <wp:docPr id="10" name="Image10" descr=""/>
+            <wp:cNvGraphicFramePr>
+              <a:graphicFrameLocks xmlns:a="http://schemas.openxmlformats.org/drawingml/2006/main" noChangeAspect="1"/>
+            </wp:cNvGraphicFramePr>
+            <a:graphic xmlns:a="http://schemas.openxmlformats.org/drawingml/2006/main">
+              <a:graphicData uri="http://schemas.openxmlformats.org/drawingml/2006/picture">
+                <pic:pic xmlns:pic="http://schemas.openxmlformats.org/drawingml/2006/picture">
+                  <pic:nvPicPr>
+                    <pic:cNvPr id="10" name="Image10" descr=""/>
+                    <pic:cNvPicPr>
+                      <a:picLocks noChangeAspect="1" noChangeArrowheads="1"/>
+                    </pic:cNvPicPr>
+                  </pic:nvPicPr>
+                  <pic:blipFill>
+                    <a:blip r:embed="rId11"/>
+                    <a:stretch>
+                      <a:fillRect/>
+                    </a:stretch>
+                  </pic:blipFill>
+                  <pic:spPr bwMode="auto">
+                    <a:xfrm>
+                      <a:off x="0" y="0"/>
+                      <a:ext cx="6332220" cy="7760970"/>
+                    </a:xfrm>
+                    <a:prstGeom prst="rect">
+                      <a:avLst/>
+                    </a:prstGeom>
+                  </pic:spPr>
+                </pic:pic>
+              </a:graphicData>
+            </a:graphic>
+          </wp:anchor>
+        </w:drawing>
       </w:r>
     </w:p>
     <w:p>
@@ -1740,6 +2146,51 @@
       </w:pPr>
       <w:r>
         <w:rPr/>
+        <w:drawing>
+          <wp:anchor behindDoc="0" distT="0" distB="0" distL="0" distR="0" simplePos="0" locked="0" layoutInCell="1" allowOverlap="1" relativeHeight="12">
+            <wp:simplePos x="0" y="0"/>
+            <wp:positionH relativeFrom="column">
+              <wp:align>center</wp:align>
+            </wp:positionH>
+            <wp:positionV relativeFrom="paragraph">
+              <wp:posOffset>635</wp:posOffset>
+            </wp:positionV>
+            <wp:extent cx="6332220" cy="6928485"/>
+            <wp:effectExtent l="0" t="0" r="0" b="0"/>
+            <wp:wrapTopAndBottom/>
+            <wp:docPr id="11" name="Image11" descr=""/>
+            <wp:cNvGraphicFramePr>
+              <a:graphicFrameLocks xmlns:a="http://schemas.openxmlformats.org/drawingml/2006/main" noChangeAspect="1"/>
+            </wp:cNvGraphicFramePr>
+            <a:graphic xmlns:a="http://schemas.openxmlformats.org/drawingml/2006/main">
+              <a:graphicData uri="http://schemas.openxmlformats.org/drawingml/2006/picture">
+                <pic:pic xmlns:pic="http://schemas.openxmlformats.org/drawingml/2006/picture">
+                  <pic:nvPicPr>
+                    <pic:cNvPr id="11" name="Image11" descr=""/>
+                    <pic:cNvPicPr>
+                      <a:picLocks noChangeAspect="1" noChangeArrowheads="1"/>
+                    </pic:cNvPicPr>
+                  </pic:nvPicPr>
+                  <pic:blipFill>
+                    <a:blip r:embed="rId12"/>
+                    <a:stretch>
+                      <a:fillRect/>
+                    </a:stretch>
+                  </pic:blipFill>
+                  <pic:spPr bwMode="auto">
+                    <a:xfrm>
+                      <a:off x="0" y="0"/>
+                      <a:ext cx="6332220" cy="6928485"/>
+                    </a:xfrm>
+                    <a:prstGeom prst="rect">
+                      <a:avLst/>
+                    </a:prstGeom>
+                  </pic:spPr>
+                </pic:pic>
+              </a:graphicData>
+            </a:graphic>
+          </wp:anchor>
+        </w:drawing>
       </w:r>
     </w:p>
     <w:p>
@@ -1805,89 +2256,118 @@
       </w:pPr>
       <w:r>
         <w:rPr/>
-        <w:t xml:space="preserve">register.php </w:t>
-      </w:r>
-      <w:r>
-        <w:rPr/>
-        <w:t>allows users to input a username, email, and password, and then click “submit” to register. Upon success, they are entered into the accounts table and directed to the browse page. Username cannot be taken or blank, email must have an @ symbol and cannot be blank, and passwords must match and cannot be blank.</w:t>
-      </w:r>
-    </w:p>
-    <w:p>
-      <w:pPr>
-        <w:pStyle w:val="Normal"/>
-        <w:rPr/>
-      </w:pPr>
-      <w:r>
-        <w:rPr/>
-      </w:r>
-    </w:p>
-    <w:p>
-      <w:pPr>
-        <w:pStyle w:val="Normal"/>
-        <w:rPr/>
-      </w:pPr>
-      <w:r>
-        <w:rPr/>
-        <w:t xml:space="preserve">Implementation: </w:t>
-      </w:r>
-      <w:r>
-        <w:rPr/>
-        <w:t>register.php</w:t>
-      </w:r>
-    </w:p>
-    <w:p>
-      <w:pPr>
-        <w:pStyle w:val="Normal"/>
-        <w:rPr/>
-      </w:pPr>
-      <w:r>
-        <w:rPr/>
-        <w:t xml:space="preserve">register.php </w:t>
-      </w:r>
-      <w:r>
-        <w:rPr/>
-        <w:t xml:space="preserve">uses an html form to track the selected username, password, and email. It tracks submitted values by checking if $_POST[‘submit’] is set. If it is, it will use php to validate all input according to the requirements listed above. If any requirement fails, an error message will print, and no entry will be created. </w:t>
-      </w:r>
-    </w:p>
-    <w:p>
-      <w:pPr>
-        <w:pStyle w:val="Normal"/>
-        <w:rPr/>
-      </w:pPr>
-      <w:r>
-        <w:rPr/>
-      </w:r>
-    </w:p>
-    <w:p>
-      <w:pPr>
-        <w:pStyle w:val="Normal"/>
-        <w:rPr/>
-      </w:pPr>
-      <w:r>
-        <w:rPr/>
-        <w:t xml:space="preserve">register.php </w:t>
-      </w:r>
-      <w:r>
-        <w:rPr/>
-        <w:t>will query the database to check and make sure the selected username is not already taken. If it is, it will not make any updates, and will print an error message. Otherwise, it will make a mysql query, inserting the newly created account into the account table.</w:t>
-      </w:r>
-    </w:p>
-    <w:p>
-      <w:pPr>
-        <w:pStyle w:val="Normal"/>
-        <w:rPr/>
-      </w:pPr>
-      <w:r>
-        <w:rPr/>
-      </w:r>
-    </w:p>
-    <w:p>
-      <w:pPr>
-        <w:pStyle w:val="Normal"/>
-        <w:rPr/>
-      </w:pPr>
-      <w:r>
-        <w:rPr/>
+        <w:t>register.php allows users to input a username, email, and password, and then click “submit” to register. Upon success, they are entered into the accounts table and directed to the browse page. Username cannot be taken or blank, email must have an @ symbol and cannot be blank, and passwords must match and cannot be blank.</w:t>
+      </w:r>
+    </w:p>
+    <w:p>
+      <w:pPr>
+        <w:pStyle w:val="Normal"/>
+        <w:rPr/>
+      </w:pPr>
+      <w:r>
+        <w:rPr/>
+      </w:r>
+    </w:p>
+    <w:p>
+      <w:pPr>
+        <w:pStyle w:val="Normal"/>
+        <w:rPr/>
+      </w:pPr>
+      <w:r>
+        <w:rPr/>
+        <w:t>Implementation: register.php</w:t>
+      </w:r>
+    </w:p>
+    <w:p>
+      <w:pPr>
+        <w:pStyle w:val="Normal"/>
+        <w:rPr/>
+      </w:pPr>
+      <w:r>
+        <w:rPr/>
+        <w:t xml:space="preserve">register.php uses an html form to track the selected username, password, and email. It tracks submitted values by checking if $_POST[‘submit’] is set. If it is, it will use php to validate all input according to the requirements listed above. If any requirement fails, an error message will print, and no entry will be created. </w:t>
+      </w:r>
+    </w:p>
+    <w:p>
+      <w:pPr>
+        <w:pStyle w:val="Normal"/>
+        <w:rPr/>
+      </w:pPr>
+      <w:r>
+        <w:rPr/>
+      </w:r>
+    </w:p>
+    <w:p>
+      <w:pPr>
+        <w:pStyle w:val="Normal"/>
+        <w:rPr/>
+      </w:pPr>
+      <w:r>
+        <w:rPr/>
+        <w:t>register.php will query the database to check and make sure the selected username is not already taken. If it is, it will not make any updates, and will print an error message. Otherwise, it will make a mysql query, inserting the newly created account into the account table.</w:t>
+      </w:r>
+    </w:p>
+    <w:p>
+      <w:pPr>
+        <w:pStyle w:val="Normal"/>
+        <w:rPr/>
+      </w:pPr>
+      <w:r>
+        <w:rPr/>
+      </w:r>
+    </w:p>
+    <w:p>
+      <w:pPr>
+        <w:pStyle w:val="Normal"/>
+        <w:rPr/>
+      </w:pPr>
+      <w:r>
+        <w:rPr/>
+        <w:drawing>
+          <wp:anchor behindDoc="0" distT="0" distB="0" distL="0" distR="0" simplePos="0" locked="0" layoutInCell="1" allowOverlap="1" relativeHeight="13">
+            <wp:simplePos x="0" y="0"/>
+            <wp:positionH relativeFrom="column">
+              <wp:align>center</wp:align>
+            </wp:positionH>
+            <wp:positionV relativeFrom="paragraph">
+              <wp:posOffset>635</wp:posOffset>
+            </wp:positionV>
+            <wp:extent cx="6332220" cy="5610860"/>
+            <wp:effectExtent l="0" t="0" r="0" b="0"/>
+            <wp:wrapTopAndBottom/>
+            <wp:docPr id="12" name="Image12" descr=""/>
+            <wp:cNvGraphicFramePr>
+              <a:graphicFrameLocks xmlns:a="http://schemas.openxmlformats.org/drawingml/2006/main" noChangeAspect="1"/>
+            </wp:cNvGraphicFramePr>
+            <a:graphic xmlns:a="http://schemas.openxmlformats.org/drawingml/2006/main">
+              <a:graphicData uri="http://schemas.openxmlformats.org/drawingml/2006/picture">
+                <pic:pic xmlns:pic="http://schemas.openxmlformats.org/drawingml/2006/picture">
+                  <pic:nvPicPr>
+                    <pic:cNvPr id="12" name="Image12" descr=""/>
+                    <pic:cNvPicPr>
+                      <a:picLocks noChangeAspect="1" noChangeArrowheads="1"/>
+                    </pic:cNvPicPr>
+                  </pic:nvPicPr>
+                  <pic:blipFill>
+                    <a:blip r:embed="rId13"/>
+                    <a:stretch>
+                      <a:fillRect/>
+                    </a:stretch>
+                  </pic:blipFill>
+                  <pic:spPr bwMode="auto">
+                    <a:xfrm>
+                      <a:off x="0" y="0"/>
+                      <a:ext cx="6332220" cy="5610860"/>
+                    </a:xfrm>
+                    <a:prstGeom prst="rect">
+                      <a:avLst/>
+                    </a:prstGeom>
+                  </pic:spPr>
+                </pic:pic>
+              </a:graphicData>
+            </a:graphic>
+          </wp:anchor>
+        </w:drawing>
       </w:r>
     </w:p>
     <w:p>
@@ -1994,6 +2474,51 @@
       </w:pPr>
       <w:r>
         <w:rPr/>
+        <w:drawing>
+          <wp:anchor behindDoc="0" distT="0" distB="0" distL="0" distR="0" simplePos="0" locked="0" layoutInCell="1" allowOverlap="1" relativeHeight="14">
+            <wp:simplePos x="0" y="0"/>
+            <wp:positionH relativeFrom="column">
+              <wp:align>center</wp:align>
+            </wp:positionH>
+            <wp:positionV relativeFrom="paragraph">
+              <wp:align>top</wp:align>
+            </wp:positionV>
+            <wp:extent cx="6332220" cy="9573260"/>
+            <wp:effectExtent l="0" t="0" r="0" b="0"/>
+            <wp:wrapTopAndBottom/>
+            <wp:docPr id="13" name="Image13" descr=""/>
+            <wp:cNvGraphicFramePr>
+              <a:graphicFrameLocks xmlns:a="http://schemas.openxmlformats.org/drawingml/2006/main" noChangeAspect="1"/>
+            </wp:cNvGraphicFramePr>
+            <a:graphic xmlns:a="http://schemas.openxmlformats.org/drawingml/2006/main">
+              <a:graphicData uri="http://schemas.openxmlformats.org/drawingml/2006/picture">
+                <pic:pic xmlns:pic="http://schemas.openxmlformats.org/drawingml/2006/picture">
+                  <pic:nvPicPr>
+                    <pic:cNvPr id="13" name="Image13" descr=""/>
+                    <pic:cNvPicPr>
+                      <a:picLocks noChangeAspect="1" noChangeArrowheads="1"/>
+                    </pic:cNvPicPr>
+                  </pic:nvPicPr>
+                  <pic:blipFill>
+                    <a:blip r:embed="rId14"/>
+                    <a:stretch>
+                      <a:fillRect/>
+                    </a:stretch>
+                  </pic:blipFill>
+                  <pic:spPr bwMode="auto">
+                    <a:xfrm>
+                      <a:off x="0" y="0"/>
+                      <a:ext cx="6332220" cy="9573260"/>
+                    </a:xfrm>
+                    <a:prstGeom prst="rect">
+                      <a:avLst/>
+                    </a:prstGeom>
+                  </pic:spPr>
+                </pic:pic>
+              </a:graphicData>
+            </a:graphic>
+          </wp:anchor>
+        </w:drawing>
       </w:r>
     </w:p>
     <w:p>
@@ -2081,6 +2606,69 @@
       <w:r>
         <w:rPr/>
         <w:t xml:space="preserve">view_list.php tracks $_POST[‘view’] to see when a user has made a selection. Once they have, it will use the selected list’s id to query list and media tables, and then display links to all media in the playlist with the media’s name. It prints out the media the same way it prints out the menu, by using a while loop to repeatedly call mysql_fetch_row(). </w:t>
+      </w:r>
+    </w:p>
+    <w:p>
+      <w:pPr>
+        <w:pStyle w:val="Normal"/>
+        <w:rPr/>
+      </w:pPr>
+      <w:r>
+        <w:rPr/>
+      </w:r>
+    </w:p>
+    <w:p>
+      <w:pPr>
+        <w:pStyle w:val="Normal"/>
+        <w:rPr/>
+      </w:pPr>
+      <w:r>
+        <w:rPr/>
+        <w:drawing>
+          <wp:anchor behindDoc="0" distT="0" distB="0" distL="0" distR="0" simplePos="0" locked="0" layoutInCell="1" allowOverlap="1" relativeHeight="15">
+            <wp:simplePos x="0" y="0"/>
+            <wp:positionH relativeFrom="column">
+              <wp:align>center</wp:align>
+            </wp:positionH>
+            <wp:positionV relativeFrom="paragraph">
+              <wp:posOffset>635</wp:posOffset>
+            </wp:positionV>
+            <wp:extent cx="6332220" cy="4219575"/>
+            <wp:effectExtent l="0" t="0" r="0" b="0"/>
+            <wp:wrapTopAndBottom/>
+            <wp:docPr id="14" name="Image14" descr=""/>
+            <wp:cNvGraphicFramePr>
+              <a:graphicFrameLocks xmlns:a="http://schemas.openxmlformats.org/drawingml/2006/main" noChangeAspect="1"/>
+            </wp:cNvGraphicFramePr>
+            <a:graphic xmlns:a="http://schemas.openxmlformats.org/drawingml/2006/main">
+              <a:graphicData uri="http://schemas.openxmlformats.org/drawingml/2006/picture">
+                <pic:pic xmlns:pic="http://schemas.openxmlformats.org/drawingml/2006/picture">
+                  <pic:nvPicPr>
+                    <pic:cNvPr id="14" name="Image14" descr=""/>
+                    <pic:cNvPicPr>
+                      <a:picLocks noChangeAspect="1" noChangeArrowheads="1"/>
+                    </pic:cNvPicPr>
+                  </pic:nvPicPr>
+                  <pic:blipFill>
+                    <a:blip r:embed="rId15"/>
+                    <a:stretch>
+                      <a:fillRect/>
+                    </a:stretch>
+                  </pic:blipFill>
+                  <pic:spPr bwMode="auto">
+                    <a:xfrm>
+                      <a:off x="0" y="0"/>
+                      <a:ext cx="6332220" cy="4219575"/>
+                    </a:xfrm>
+                    <a:prstGeom prst="rect">
+                      <a:avLst/>
+                    </a:prstGeom>
+                  </pic:spPr>
+                </pic:pic>
+              </a:graphicData>
+            </a:graphic>
+          </wp:anchor>
+        </w:drawing>
       </w:r>
     </w:p>
     <w:sectPr>
@@ -2090,6 +2678,7 @@
       <w:pgNumType w:fmt="decimal"/>
       <w:formProt w:val="false"/>
       <w:textDirection w:val="lrTb"/>
+      <w:docGrid w:type="default" w:linePitch="240" w:charSpace="4294961151"/>
     </w:sectPr>
   </w:body>
 </w:document>
@@ -2824,15 +3413,12 @@
     <w:rPrDefault>
       <w:rPr>
         <w:rFonts w:ascii="Liberation Sans" w:hAnsi="Liberation Sans" w:eastAsia="Noto Sans CJK SC Regular" w:cs="FreeSans"/>
-        <w:sz w:val="24"/>
         <w:szCs w:val="24"/>
         <w:lang w:val="en-US" w:eastAsia="zh-CN" w:bidi="hi-IN"/>
       </w:rPr>
     </w:rPrDefault>
     <w:pPrDefault>
-      <w:pPr>
-        <w:widowControl/>
-      </w:pPr>
+      <w:pPr/>
     </w:pPrDefault>
   </w:docDefaults>
   <w:style w:type="paragraph" w:styleId="Normal">
@@ -2840,10 +3426,12 @@
     <w:qFormat/>
     <w:pPr>
       <w:widowControl/>
+      <w:bidi w:val="0"/>
+      <w:jc w:val="left"/>
     </w:pPr>
     <w:rPr>
       <w:rFonts w:ascii="Liberation Sans" w:hAnsi="Liberation Sans" w:eastAsia="Noto Sans CJK SC Regular" w:cs="FreeSans"/>
-      <w:color w:val="auto"/>
+      <w:color w:val="00000A"/>
       <w:sz w:val="24"/>
       <w:szCs w:val="24"/>
       <w:lang w:val="en-US" w:eastAsia="zh-CN" w:bidi="hi-IN"/>
@@ -2854,6 +3442,258 @@
     <w:qFormat/>
     <w:rPr>
       <w:rFonts w:ascii="OpenSymbol" w:hAnsi="OpenSymbol" w:eastAsia="OpenSymbol" w:cs="OpenSymbol"/>
+    </w:rPr>
+  </w:style>
+  <w:style w:type="character" w:styleId="ListLabel1">
+    <w:name w:val="ListLabel 1"/>
+    <w:qFormat/>
+    <w:rPr>
+      <w:rFonts w:cs="OpenSymbol"/>
+    </w:rPr>
+  </w:style>
+  <w:style w:type="character" w:styleId="ListLabel2">
+    <w:name w:val="ListLabel 2"/>
+    <w:qFormat/>
+    <w:rPr>
+      <w:rFonts w:cs="OpenSymbol"/>
+    </w:rPr>
+  </w:style>
+  <w:style w:type="character" w:styleId="ListLabel3">
+    <w:name w:val="ListLabel 3"/>
+    <w:qFormat/>
+    <w:rPr>
+      <w:rFonts w:cs="OpenSymbol"/>
+    </w:rPr>
+  </w:style>
+  <w:style w:type="character" w:styleId="ListLabel4">
+    <w:name w:val="ListLabel 4"/>
+    <w:qFormat/>
+    <w:rPr>
+      <w:rFonts w:cs="OpenSymbol"/>
+    </w:rPr>
+  </w:style>
+  <w:style w:type="character" w:styleId="ListLabel5">
+    <w:name w:val="ListLabel 5"/>
+    <w:qFormat/>
+    <w:rPr>
+      <w:rFonts w:cs="OpenSymbol"/>
+    </w:rPr>
+  </w:style>
+  <w:style w:type="character" w:styleId="ListLabel6">
+    <w:name w:val="ListLabel 6"/>
+    <w:qFormat/>
+    <w:rPr>
+      <w:rFonts w:cs="OpenSymbol"/>
+    </w:rPr>
+  </w:style>
+  <w:style w:type="character" w:styleId="ListLabel7">
+    <w:name w:val="ListLabel 7"/>
+    <w:qFormat/>
+    <w:rPr>
+      <w:rFonts w:cs="OpenSymbol"/>
+    </w:rPr>
+  </w:style>
+  <w:style w:type="character" w:styleId="ListLabel8">
+    <w:name w:val="ListLabel 8"/>
+    <w:qFormat/>
+    <w:rPr>
+      <w:rFonts w:cs="OpenSymbol"/>
+    </w:rPr>
+  </w:style>
+  <w:style w:type="character" w:styleId="ListLabel9">
+    <w:name w:val="ListLabel 9"/>
+    <w:qFormat/>
+    <w:rPr>
+      <w:rFonts w:cs="OpenSymbol"/>
+    </w:rPr>
+  </w:style>
+  <w:style w:type="character" w:styleId="ListLabel10">
+    <w:name w:val="ListLabel 10"/>
+    <w:qFormat/>
+    <w:rPr>
+      <w:rFonts w:cs="OpenSymbol"/>
+    </w:rPr>
+  </w:style>
+  <w:style w:type="character" w:styleId="ListLabel11">
+    <w:name w:val="ListLabel 11"/>
+    <w:qFormat/>
+    <w:rPr>
+      <w:rFonts w:cs="OpenSymbol"/>
+    </w:rPr>
+  </w:style>
+  <w:style w:type="character" w:styleId="ListLabel12">
+    <w:name w:val="ListLabel 12"/>
+    <w:qFormat/>
+    <w:rPr>
+      <w:rFonts w:cs="OpenSymbol"/>
+    </w:rPr>
+  </w:style>
+  <w:style w:type="character" w:styleId="ListLabel13">
+    <w:name w:val="ListLabel 13"/>
+    <w:qFormat/>
+    <w:rPr>
+      <w:rFonts w:cs="OpenSymbol"/>
+    </w:rPr>
+  </w:style>
+  <w:style w:type="character" w:styleId="ListLabel14">
+    <w:name w:val="ListLabel 14"/>
+    <w:qFormat/>
+    <w:rPr>
+      <w:rFonts w:cs="OpenSymbol"/>
+    </w:rPr>
+  </w:style>
+  <w:style w:type="character" w:styleId="ListLabel15">
+    <w:name w:val="ListLabel 15"/>
+    <w:qFormat/>
+    <w:rPr>
+      <w:rFonts w:cs="OpenSymbol"/>
+    </w:rPr>
+  </w:style>
+  <w:style w:type="character" w:styleId="ListLabel16">
+    <w:name w:val="ListLabel 16"/>
+    <w:qFormat/>
+    <w:rPr>
+      <w:rFonts w:cs="OpenSymbol"/>
+    </w:rPr>
+  </w:style>
+  <w:style w:type="character" w:styleId="ListLabel17">
+    <w:name w:val="ListLabel 17"/>
+    <w:qFormat/>
+    <w:rPr>
+      <w:rFonts w:cs="OpenSymbol"/>
+    </w:rPr>
+  </w:style>
+  <w:style w:type="character" w:styleId="ListLabel18">
+    <w:name w:val="ListLabel 18"/>
+    <w:qFormat/>
+    <w:rPr>
+      <w:rFonts w:cs="OpenSymbol"/>
+    </w:rPr>
+  </w:style>
+  <w:style w:type="character" w:styleId="ListLabel19">
+    <w:name w:val="ListLabel 19"/>
+    <w:qFormat/>
+    <w:rPr>
+      <w:rFonts w:cs="OpenSymbol"/>
+    </w:rPr>
+  </w:style>
+  <w:style w:type="character" w:styleId="ListLabel20">
+    <w:name w:val="ListLabel 20"/>
+    <w:qFormat/>
+    <w:rPr>
+      <w:rFonts w:cs="OpenSymbol"/>
+    </w:rPr>
+  </w:style>
+  <w:style w:type="character" w:styleId="ListLabel21">
+    <w:name w:val="ListLabel 21"/>
+    <w:qFormat/>
+    <w:rPr>
+      <w:rFonts w:cs="OpenSymbol"/>
+    </w:rPr>
+  </w:style>
+  <w:style w:type="character" w:styleId="ListLabel22">
+    <w:name w:val="ListLabel 22"/>
+    <w:qFormat/>
+    <w:rPr>
+      <w:rFonts w:cs="OpenSymbol"/>
+    </w:rPr>
+  </w:style>
+  <w:style w:type="character" w:styleId="ListLabel23">
+    <w:name w:val="ListLabel 23"/>
+    <w:qFormat/>
+    <w:rPr>
+      <w:rFonts w:cs="OpenSymbol"/>
+    </w:rPr>
+  </w:style>
+  <w:style w:type="character" w:styleId="ListLabel24">
+    <w:name w:val="ListLabel 24"/>
+    <w:qFormat/>
+    <w:rPr>
+      <w:rFonts w:cs="OpenSymbol"/>
+    </w:rPr>
+  </w:style>
+  <w:style w:type="character" w:styleId="ListLabel25">
+    <w:name w:val="ListLabel 25"/>
+    <w:qFormat/>
+    <w:rPr>
+      <w:rFonts w:cs="OpenSymbol"/>
+    </w:rPr>
+  </w:style>
+  <w:style w:type="character" w:styleId="ListLabel26">
+    <w:name w:val="ListLabel 26"/>
+    <w:qFormat/>
+    <w:rPr>
+      <w:rFonts w:cs="OpenSymbol"/>
+    </w:rPr>
+  </w:style>
+  <w:style w:type="character" w:styleId="ListLabel27">
+    <w:name w:val="ListLabel 27"/>
+    <w:qFormat/>
+    <w:rPr>
+      <w:rFonts w:cs="OpenSymbol"/>
+    </w:rPr>
+  </w:style>
+  <w:style w:type="character" w:styleId="ListLabel28">
+    <w:name w:val="ListLabel 28"/>
+    <w:qFormat/>
+    <w:rPr>
+      <w:rFonts w:cs="OpenSymbol"/>
+    </w:rPr>
+  </w:style>
+  <w:style w:type="character" w:styleId="ListLabel29">
+    <w:name w:val="ListLabel 29"/>
+    <w:qFormat/>
+    <w:rPr>
+      <w:rFonts w:cs="OpenSymbol"/>
+    </w:rPr>
+  </w:style>
+  <w:style w:type="character" w:styleId="ListLabel30">
+    <w:name w:val="ListLabel 30"/>
+    <w:qFormat/>
+    <w:rPr>
+      <w:rFonts w:cs="OpenSymbol"/>
+    </w:rPr>
+  </w:style>
+  <w:style w:type="character" w:styleId="ListLabel31">
+    <w:name w:val="ListLabel 31"/>
+    <w:qFormat/>
+    <w:rPr>
+      <w:rFonts w:cs="OpenSymbol"/>
+    </w:rPr>
+  </w:style>
+  <w:style w:type="character" w:styleId="ListLabel32">
+    <w:name w:val="ListLabel 32"/>
+    <w:qFormat/>
+    <w:rPr>
+      <w:rFonts w:cs="OpenSymbol"/>
+    </w:rPr>
+  </w:style>
+  <w:style w:type="character" w:styleId="ListLabel33">
+    <w:name w:val="ListLabel 33"/>
+    <w:qFormat/>
+    <w:rPr>
+      <w:rFonts w:cs="OpenSymbol"/>
+    </w:rPr>
+  </w:style>
+  <w:style w:type="character" w:styleId="ListLabel34">
+    <w:name w:val="ListLabel 34"/>
+    <w:qFormat/>
+    <w:rPr>
+      <w:rFonts w:cs="OpenSymbol"/>
+    </w:rPr>
+  </w:style>
+  <w:style w:type="character" w:styleId="ListLabel35">
+    <w:name w:val="ListLabel 35"/>
+    <w:qFormat/>
+    <w:rPr>
+      <w:rFonts w:cs="OpenSymbol"/>
+    </w:rPr>
+  </w:style>
+  <w:style w:type="character" w:styleId="ListLabel36">
+    <w:name w:val="ListLabel 36"/>
+    <w:qFormat/>
+    <w:rPr>
+      <w:rFonts w:cs="OpenSymbol"/>
     </w:rPr>
   </w:style>
   <w:style w:type="paragraph" w:styleId="Heading">

</xml_diff>